<commit_message>
Agregando Planeacion Proyecto en PDF
</commit_message>
<xml_diff>
--- a/planeacion proyecto.docx
+++ b/planeacion proyecto.docx
@@ -1,6 +1,6 @@
 
 <file path=word/document.xml><?xml version="1.0" encoding="utf-8"?>
-<w:document xmlns:wpc="http://schemas.microsoft.com/office/word/2010/wordprocessingCanvas" xmlns:cx="http://schemas.microsoft.com/office/drawing/2014/chartex" xmlns:cx1="http://schemas.microsoft.com/office/drawing/2015/9/8/chartex" xmlns:cx2="http://schemas.microsoft.com/office/drawing/2015/10/21/chartex" xmlns:cx3="http://schemas.microsoft.com/office/drawing/2016/5/9/chartex" xmlns:cx4="http://schemas.microsoft.com/office/drawing/2016/5/10/chartex" xmlns:cx5="http://schemas.microsoft.com/office/drawing/2016/5/11/chartex" xmlns:cx6="http://schemas.microsoft.com/office/drawing/2016/5/12/chartex" xmlns:cx7="http://schemas.microsoft.com/office/drawing/2016/5/13/chartex" xmlns:cx8="http://schemas.microsoft.com/office/drawing/2016/5/14/chartex" xmlns:mc="http://schemas.openxmlformats.org/markup-compatibility/2006" xmlns:aink="http://schemas.microsoft.com/office/drawing/2016/ink" xmlns:am3d="http://schemas.microsoft.com/office/drawing/2017/model3d" xmlns:o="urn:schemas-microsoft-com:office:office" xmlns:r="http://schemas.openxmlformats.org/officeDocument/2006/relationships" xmlns:m="http://schemas.openxmlformats.org/officeDocument/2006/math" xmlns:v="urn:schemas-microsoft-com:vml" xmlns:wp14="http://schemas.microsoft.com/office/word/2010/wordprocessingDrawing" xmlns:wp="http://schemas.openxmlformats.org/drawingml/2006/wordprocessingDrawing" xmlns:w10="urn:schemas-microsoft-com:office:word" xmlns:w="http://schemas.openxmlformats.org/wordprocessingml/2006/main" xmlns:w14="http://schemas.microsoft.com/office/word/2010/wordml" xmlns:w15="http://schemas.microsoft.com/office/word/2012/wordml" xmlns:w16cid="http://schemas.microsoft.com/office/word/2016/wordml/cid" xmlns:w16se="http://schemas.microsoft.com/office/word/2015/wordml/symex" xmlns:wpg="http://schemas.microsoft.com/office/word/2010/wordprocessingGroup" xmlns:wpi="http://schemas.microsoft.com/office/word/2010/wordprocessingInk" xmlns:wne="http://schemas.microsoft.com/office/word/2006/wordml" xmlns:wps="http://schemas.microsoft.com/office/word/2010/wordprocessingShape" mc:Ignorable="w14 w15 w16se w16cid wp14">
+<w:document xmlns:wpc="http://schemas.microsoft.com/office/word/2010/wordprocessingCanvas" xmlns:cx="http://schemas.microsoft.com/office/drawing/2014/chartex" xmlns:cx1="http://schemas.microsoft.com/office/drawing/2015/9/8/chartex" xmlns:cx2="http://schemas.microsoft.com/office/drawing/2015/10/21/chartex" xmlns:cx3="http://schemas.microsoft.com/office/drawing/2016/5/9/chartex" xmlns:cx4="http://schemas.microsoft.com/office/drawing/2016/5/10/chartex" xmlns:cx5="http://schemas.microsoft.com/office/drawing/2016/5/11/chartex" xmlns:cx6="http://schemas.microsoft.com/office/drawing/2016/5/12/chartex" xmlns:cx7="http://schemas.microsoft.com/office/drawing/2016/5/13/chartex" xmlns:cx8="http://schemas.microsoft.com/office/drawing/2016/5/14/chartex" xmlns:mc="http://schemas.openxmlformats.org/markup-compatibility/2006" xmlns:aink="http://schemas.microsoft.com/office/drawing/2016/ink" xmlns:am3d="http://schemas.microsoft.com/office/drawing/2017/model3d" xmlns:o="urn:schemas-microsoft-com:office:office" xmlns:r="http://schemas.openxmlformats.org/officeDocument/2006/relationships" xmlns:m="http://schemas.openxmlformats.org/officeDocument/2006/math" xmlns:v="urn:schemas-microsoft-com:vml" xmlns:wp14="http://schemas.microsoft.com/office/word/2010/wordprocessingDrawing" xmlns:wp="http://schemas.openxmlformats.org/drawingml/2006/wordprocessingDrawing" xmlns:w10="urn:schemas-microsoft-com:office:word" xmlns:w="http://schemas.openxmlformats.org/wordprocessingml/2006/main" xmlns:w14="http://schemas.microsoft.com/office/word/2010/wordml" xmlns:w15="http://schemas.microsoft.com/office/word/2012/wordml" xmlns:w16cex="http://schemas.microsoft.com/office/word/2018/wordml/cex" xmlns:w16cid="http://schemas.microsoft.com/office/word/2016/wordml/cid" xmlns:w16="http://schemas.microsoft.com/office/word/2018/wordml" xmlns:w16se="http://schemas.microsoft.com/office/word/2015/wordml/symex" xmlns:wpg="http://schemas.microsoft.com/office/word/2010/wordprocessingGroup" xmlns:wpi="http://schemas.microsoft.com/office/word/2010/wordprocessingInk" xmlns:wne="http://schemas.microsoft.com/office/word/2006/wordml" xmlns:wps="http://schemas.microsoft.com/office/word/2010/wordprocessingShape" mc:Ignorable="w14 w15 w16se w16cid w16 w16cex wp14">
   <w:body>
     <w:p>
       <w:pPr>
@@ -542,54 +542,158 @@
     <w:p/>
     <w:p/>
     <w:p/>
-    <w:p/>
-    <w:p>
-      <w:pPr>
-        <w:pStyle w:val="Default"/>
-      </w:pPr>
-    </w:p>
-    <w:p>
-      <w:pPr>
-        <w:pStyle w:val="Default"/>
-      </w:pPr>
-    </w:p>
-    <w:p>
-      <w:pPr>
-        <w:rPr>
-          <w:sz w:val="36"/>
-          <w:szCs w:val="36"/>
-        </w:rPr>
-      </w:pPr>
-      <w:r>
-        <w:rPr>
-          <w:sz w:val="36"/>
-          <w:szCs w:val="36"/>
-        </w:rPr>
+    <w:p>
+      <w:pPr>
+        <w:rPr>
+          <w:rFonts w:ascii="Arial" w:hAnsi="Arial" w:cs="Arial"/>
+          <w:b/>
+          <w:bCs/>
+          <w:sz w:val="24"/>
+          <w:szCs w:val="24"/>
+        </w:rPr>
+      </w:pPr>
+    </w:p>
+    <w:p>
+      <w:pPr>
+        <w:rPr>
+          <w:rFonts w:ascii="Arial" w:hAnsi="Arial" w:cs="Arial"/>
+          <w:b/>
+          <w:bCs/>
+          <w:sz w:val="24"/>
+          <w:szCs w:val="24"/>
+        </w:rPr>
+      </w:pPr>
+      <w:r>
+        <w:rPr>
+          <w:rFonts w:ascii="Arial" w:hAnsi="Arial" w:cs="Arial"/>
+          <w:b/>
+          <w:bCs/>
+          <w:sz w:val="24"/>
+          <w:szCs w:val="24"/>
+        </w:rPr>
+        <w:lastRenderedPageBreak/>
         <w:t xml:space="preserve">DEFINICIÓN DEL PROYECTO </w:t>
       </w:r>
     </w:p>
     <w:p>
       <w:pPr>
-        <w:rPr>
-          <w:sz w:val="36"/>
-          <w:szCs w:val="36"/>
-        </w:rPr>
-      </w:pPr>
-    </w:p>
-    <w:p>
-      <w:pPr>
-        <w:rPr>
-          <w:rFonts w:ascii="Arial" w:hAnsi="Arial" w:cs="Arial"/>
-          <w:sz w:val="24"/>
-          <w:szCs w:val="24"/>
-        </w:rPr>
-      </w:pPr>
-      <w:r>
+        <w:jc w:val="both"/>
+        <w:rPr>
+          <w:rFonts w:ascii="Arial" w:hAnsi="Arial" w:cs="Arial"/>
+          <w:sz w:val="24"/>
+          <w:szCs w:val="24"/>
+        </w:rPr>
+      </w:pPr>
+    </w:p>
+    <w:p>
+      <w:pPr>
+        <w:jc w:val="both"/>
+        <w:rPr>
+          <w:rFonts w:ascii="Arial" w:hAnsi="Arial" w:cs="Arial"/>
+          <w:sz w:val="24"/>
+          <w:szCs w:val="24"/>
+        </w:rPr>
+      </w:pPr>
+      <w:r>
+        <w:rPr>
+          <w:rFonts w:ascii="Arial" w:hAnsi="Arial" w:cs="Arial"/>
+          <w:sz w:val="24"/>
+          <w:szCs w:val="24"/>
+        </w:rPr>
+        <w:t>En la actualidad el uso de la bicicleta se ha hecho más común entre las personas en todo México, cada vez más personas son las que utilizan este transporte para ir a su trabajo, escuela o alguna actividad recreativa. Según datos del instituto nacional de estadísticas y geografía (</w:t>
+      </w:r>
+      <w:r>
+        <w:rPr>
+          <w:rFonts w:ascii="Arial" w:hAnsi="Arial" w:cs="Arial"/>
+          <w:sz w:val="24"/>
+          <w:szCs w:val="24"/>
+        </w:rPr>
+        <w:t>INEGI)</w:t>
+      </w:r>
+      <w:r>
+        <w:rPr>
+          <w:rFonts w:ascii="Arial" w:hAnsi="Arial" w:cs="Arial"/>
+          <w:sz w:val="24"/>
+          <w:szCs w:val="24"/>
+        </w:rPr>
+        <w:t xml:space="preserve">, en la Ciudad de México y área metropolitana hay aproximadamente dos millones cien mil bicicletas. Esto ha generado que la delincuencia se adapte a nuevas formas de robo ya que hay bicicletas que alcanzan precios extremadamente altos y la demanda de comprar por una bicicleta a un buen precio va en aumento, por lo tanto, el robo de bicicleta es un tema recurrente para los habitantes en la Ciudad de México. Se considera que al menos más de 6 bicicletas son robadas al día solo en la Ciudad de México Y después son vendidas en tianguis, mercado libre, segunda mano y grupos de venta en Facebook. </w:t>
+      </w:r>
+    </w:p>
+    <w:p>
+      <w:pPr>
+        <w:jc w:val="both"/>
+        <w:rPr>
+          <w:rFonts w:ascii="Arial" w:hAnsi="Arial" w:cs="Arial"/>
+          <w:sz w:val="24"/>
+          <w:szCs w:val="24"/>
+        </w:rPr>
+      </w:pPr>
+    </w:p>
+    <w:p>
+      <w:pPr>
+        <w:jc w:val="both"/>
         <w:rPr>
           <w:rFonts w:ascii="Arial" w:hAnsi="Arial" w:cs="Arial"/>
           <w:color w:val="202124"/>
+          <w:sz w:val="24"/>
+          <w:szCs w:val="24"/>
           <w:shd w:val="clear" w:color="auto" w:fill="FFFFFF"/>
         </w:rPr>
+      </w:pPr>
+      <w:r>
+        <w:rPr>
+          <w:rFonts w:ascii="Arial" w:hAnsi="Arial" w:cs="Arial"/>
+          <w:sz w:val="24"/>
+          <w:szCs w:val="24"/>
+        </w:rPr>
+        <w:t>Muchas veces cuándo se compra una bicicleta usada, no se cuenta con los papeles o algún documento que acredite que la bicicleta no es robada por lo tanto hay muchas posibilidades de que adquieras una bicicleta robada y esto te pueda causar algún problema legal, existen grupos de Facebook de robo de bicicletas, donde tu subes una publicación con foto de tu bicicleta, explicando que fue robada, pero no son muy útiles, por que suben tantas publicaciones de robos de bicicletas que al final del día tu publicación queda enterrada entre tantas publicaciones</w:t>
+      </w:r>
+      <w:r>
+        <w:rPr>
+          <w:rFonts w:ascii="Arial" w:hAnsi="Arial" w:cs="Arial"/>
+          <w:color w:val="202124"/>
+          <w:sz w:val="24"/>
+          <w:szCs w:val="24"/>
+          <w:shd w:val="clear" w:color="auto" w:fill="FFFFFF"/>
+        </w:rPr>
+        <w:t>.</w:t>
+      </w:r>
+    </w:p>
+    <w:p>
+      <w:pPr>
+        <w:jc w:val="both"/>
+        <w:rPr>
+          <w:rFonts w:ascii="Arial" w:hAnsi="Arial" w:cs="Arial"/>
+          <w:color w:val="202124"/>
+          <w:sz w:val="24"/>
+          <w:szCs w:val="24"/>
+          <w:shd w:val="clear" w:color="auto" w:fill="FFFFFF"/>
+        </w:rPr>
+      </w:pPr>
+    </w:p>
+    <w:p>
+      <w:pPr>
+        <w:jc w:val="both"/>
+        <w:rPr>
+          <w:rFonts w:ascii="Arial" w:hAnsi="Arial" w:cs="Arial"/>
+          <w:sz w:val="24"/>
+          <w:szCs w:val="24"/>
+        </w:rPr>
+      </w:pPr>
+      <w:r>
+        <w:rPr>
+          <w:rFonts w:ascii="Arial" w:hAnsi="Arial" w:cs="Arial"/>
+          <w:sz w:val="24"/>
+          <w:szCs w:val="24"/>
+        </w:rPr>
+        <w:t>Este proyecto se propone crear una plataforma para la verificación de bicicletas si tienen reporte de robo o no, en dado caso de que</w:t>
+      </w:r>
+      <w:r>
+        <w:rPr>
+          <w:rFonts w:ascii="Arial" w:hAnsi="Arial" w:cs="Arial"/>
+          <w:sz w:val="24"/>
+          <w:szCs w:val="24"/>
+        </w:rPr>
         <w:t xml:space="preserve"> </w:t>
       </w:r>
       <w:r>
@@ -598,349 +702,183 @@
           <w:sz w:val="24"/>
           <w:szCs w:val="24"/>
         </w:rPr>
-        <w:t>En la actualidad el uso de la bicicleta se ha hecho más común entre las personas en todo México, cada vez más personas son las que utilizan este transporte para ir a su trabajo, escuela o alguna actividad recreativa. Según datos del instituto nacional de estadísticas y geografía (</w:t>
-      </w:r>
-      <w:r>
-        <w:rPr>
-          <w:rFonts w:ascii="Arial" w:hAnsi="Arial" w:cs="Arial"/>
-          <w:sz w:val="24"/>
-          <w:szCs w:val="24"/>
-        </w:rPr>
-        <w:t>INEGI)</w:t>
-      </w:r>
-      <w:r>
-        <w:rPr>
-          <w:rFonts w:ascii="Arial" w:hAnsi="Arial" w:cs="Arial"/>
-          <w:sz w:val="24"/>
-          <w:szCs w:val="24"/>
-        </w:rPr>
-        <w:t xml:space="preserve">, en la Ciudad de México y área metropolitana hay aproximadamente dos millones cien mil bicicletas. Esto ha generado que la delincuencia se adapte a nuevas formas de robo ya que hay bicicletas que alcanzan precios extremadamente altos y la demanda de comprar por una bicicleta a un buen precio va en aumento, por lo tanto, el robo de bicicleta es un tema recurrente para los habitantes en la Ciudad de México. Se considera que al menos más de 6 bicicletas son robadas al día solo en la Ciudad de México Y después son vendidas en tianguis, mercado libre, segunda mano y grupos de venta en Facebook. </w:t>
-      </w:r>
-    </w:p>
-    <w:p>
-      <w:pPr>
-        <w:rPr>
-          <w:rFonts w:ascii="Arial" w:hAnsi="Arial" w:cs="Arial"/>
-          <w:sz w:val="24"/>
-          <w:szCs w:val="24"/>
-        </w:rPr>
-      </w:pPr>
-    </w:p>
-    <w:p>
-      <w:pPr>
-        <w:rPr>
-          <w:rFonts w:ascii="Arial" w:hAnsi="Arial" w:cs="Arial"/>
-          <w:color w:val="202124"/>
-          <w:shd w:val="clear" w:color="auto" w:fill="FFFFFF"/>
-        </w:rPr>
-      </w:pPr>
-      <w:r>
-        <w:rPr>
-          <w:rFonts w:ascii="Arial" w:hAnsi="Arial" w:cs="Arial"/>
-          <w:sz w:val="24"/>
-          <w:szCs w:val="24"/>
-        </w:rPr>
-        <w:t>Muchas veces cuándo se compra una bicicleta usada, no se cuenta con los papeles o algún documento que acredite que la bicicleta no es robada por lo tanto hay muchas posibilidades de que adquieras una bicicleta robada y esto te pueda causar algún problema legal, existen grupos de Facebook de robo de bicicletas, donde tu subes una publicación con foto de tu bicicleta, explicando que fue robada, pero no son muy útiles, por que suben tantas publicaciones de robos de bicicletas que al final del día tu publicación queda enterrada entre tantas publicaciones</w:t>
-      </w:r>
-      <w:r>
-        <w:rPr>
-          <w:rFonts w:ascii="Arial" w:hAnsi="Arial" w:cs="Arial"/>
-          <w:color w:val="202124"/>
-          <w:shd w:val="clear" w:color="auto" w:fill="FFFFFF"/>
-        </w:rPr>
-        <w:t>.</w:t>
-      </w:r>
-    </w:p>
-    <w:p>
-      <w:pPr>
-        <w:jc w:val="both"/>
-        <w:rPr>
-          <w:rFonts w:ascii="Arial" w:hAnsi="Arial" w:cs="Arial"/>
-          <w:color w:val="202124"/>
-          <w:shd w:val="clear" w:color="auto" w:fill="FFFFFF"/>
-        </w:rPr>
-      </w:pPr>
-    </w:p>
-    <w:p>
-      <w:pPr>
-        <w:jc w:val="both"/>
-        <w:rPr>
-          <w:rFonts w:ascii="Arial" w:hAnsi="Arial" w:cs="Arial"/>
-          <w:sz w:val="24"/>
-          <w:szCs w:val="24"/>
-        </w:rPr>
-      </w:pPr>
-      <w:r>
-        <w:rPr>
-          <w:rFonts w:ascii="Arial" w:hAnsi="Arial" w:cs="Arial"/>
-          <w:sz w:val="24"/>
-          <w:szCs w:val="24"/>
-        </w:rPr>
-        <w:t>Este proyecto</w:t>
-      </w:r>
-      <w:r>
-        <w:rPr>
-          <w:rFonts w:ascii="Arial" w:hAnsi="Arial" w:cs="Arial"/>
-          <w:sz w:val="24"/>
-          <w:szCs w:val="24"/>
-        </w:rPr>
-        <w:t xml:space="preserve"> </w:t>
-      </w:r>
-      <w:r>
-        <w:rPr>
-          <w:rFonts w:ascii="Arial" w:hAnsi="Arial" w:cs="Arial"/>
-          <w:sz w:val="24"/>
-          <w:szCs w:val="24"/>
-        </w:rPr>
-        <w:t>s</w:t>
-      </w:r>
-      <w:r>
-        <w:rPr>
-          <w:rFonts w:ascii="Arial" w:hAnsi="Arial" w:cs="Arial"/>
-          <w:sz w:val="24"/>
-          <w:szCs w:val="24"/>
-        </w:rPr>
-        <w:t>e propone crear una plataforma para la verificación</w:t>
-      </w:r>
-      <w:r>
-        <w:rPr>
-          <w:rFonts w:ascii="Arial" w:hAnsi="Arial" w:cs="Arial"/>
-          <w:sz w:val="24"/>
-          <w:szCs w:val="24"/>
-        </w:rPr>
-        <w:t xml:space="preserve"> de bicicletas si tienen reporte de robo o no, en dado caso de que</w:t>
-      </w:r>
-      <w:r>
-        <w:rPr>
-          <w:rFonts w:ascii="Arial" w:hAnsi="Arial" w:cs="Arial"/>
-          <w:sz w:val="24"/>
-          <w:szCs w:val="24"/>
-        </w:rPr>
-        <w:t xml:space="preserve"> </w:t>
-      </w:r>
-      <w:r>
-        <w:rPr>
-          <w:rFonts w:ascii="Arial" w:hAnsi="Arial" w:cs="Arial"/>
-          <w:sz w:val="24"/>
-          <w:szCs w:val="24"/>
-        </w:rPr>
-        <w:t>estén vendiendo una bicicleta que tenga reporte de robo, puedes ponerte en contacto con el afectado para informarle de la situación,</w:t>
-      </w:r>
-      <w:r>
-        <w:rPr>
-          <w:rFonts w:ascii="Arial" w:hAnsi="Arial" w:cs="Arial"/>
-          <w:sz w:val="24"/>
-          <w:szCs w:val="24"/>
-        </w:rPr>
-        <w:t xml:space="preserve"> </w:t>
-      </w:r>
-      <w:r>
-        <w:rPr>
-          <w:rFonts w:ascii="Arial" w:hAnsi="Arial" w:cs="Arial"/>
-          <w:sz w:val="24"/>
-          <w:szCs w:val="24"/>
-        </w:rPr>
-        <w:t>con esto se espera aminorar el problema de cuando se adquiere una bicicleta que es robada.</w:t>
-      </w:r>
-    </w:p>
-    <w:p>
-      <w:pPr>
-        <w:jc w:val="both"/>
-        <w:rPr>
-          <w:rFonts w:ascii="Arial" w:hAnsi="Arial" w:cs="Arial"/>
-          <w:sz w:val="24"/>
-          <w:szCs w:val="24"/>
-        </w:rPr>
-      </w:pPr>
-    </w:p>
-    <w:p>
-      <w:pPr>
-        <w:jc w:val="both"/>
-        <w:rPr>
-          <w:rFonts w:ascii="Arial" w:hAnsi="Arial" w:cs="Arial"/>
-          <w:sz w:val="24"/>
-          <w:szCs w:val="24"/>
-        </w:rPr>
-      </w:pPr>
-    </w:p>
-    <w:p>
-      <w:pPr>
-        <w:rPr>
-          <w:rFonts w:ascii="Arial" w:hAnsi="Arial" w:cs="Arial"/>
-          <w:sz w:val="24"/>
-          <w:szCs w:val="24"/>
-        </w:rPr>
-      </w:pPr>
-    </w:p>
-    <w:p>
-      <w:pPr>
-        <w:rPr>
-          <w:rFonts w:ascii="Arial" w:hAnsi="Arial" w:cs="Arial"/>
-          <w:color w:val="202124"/>
-          <w:shd w:val="clear" w:color="auto" w:fill="FFFFFF"/>
-        </w:rPr>
-      </w:pPr>
-    </w:p>
-    <w:p>
-      <w:pPr>
-        <w:rPr>
-          <w:rFonts w:ascii="Arial" w:hAnsi="Arial" w:cs="Arial"/>
-          <w:color w:val="202124"/>
-          <w:shd w:val="clear" w:color="auto" w:fill="FFFFFF"/>
-        </w:rPr>
-      </w:pPr>
-    </w:p>
-    <w:p>
-      <w:pPr>
-        <w:rPr>
-          <w:rFonts w:ascii="Arial" w:hAnsi="Arial" w:cs="Arial"/>
-          <w:color w:val="202124"/>
-          <w:shd w:val="clear" w:color="auto" w:fill="FFFFFF"/>
-        </w:rPr>
-      </w:pPr>
-    </w:p>
-    <w:p>
-      <w:pPr>
-        <w:rPr>
-          <w:rFonts w:ascii="Arial" w:hAnsi="Arial" w:cs="Arial"/>
-          <w:color w:val="202124"/>
-          <w:shd w:val="clear" w:color="auto" w:fill="FFFFFF"/>
-        </w:rPr>
-      </w:pPr>
-    </w:p>
-    <w:p>
-      <w:pPr>
-        <w:rPr>
-          <w:rFonts w:ascii="Arial" w:hAnsi="Arial" w:cs="Arial"/>
-          <w:color w:val="202124"/>
-          <w:shd w:val="clear" w:color="auto" w:fill="FFFFFF"/>
-        </w:rPr>
-      </w:pPr>
-    </w:p>
-    <w:p>
-      <w:pPr>
-        <w:rPr>
-          <w:rFonts w:ascii="Arial" w:hAnsi="Arial" w:cs="Arial"/>
-          <w:color w:val="202124"/>
-          <w:shd w:val="clear" w:color="auto" w:fill="FFFFFF"/>
-        </w:rPr>
-      </w:pPr>
-    </w:p>
-    <w:p>
-      <w:pPr>
-        <w:rPr>
-          <w:rFonts w:ascii="Arial" w:hAnsi="Arial" w:cs="Arial"/>
-          <w:color w:val="202124"/>
-          <w:shd w:val="clear" w:color="auto" w:fill="FFFFFF"/>
-        </w:rPr>
-      </w:pPr>
-    </w:p>
-    <w:p/>
-    <w:p/>
-    <w:p/>
-    <w:p/>
-    <w:p/>
-    <w:p>
-      <w:pPr>
-        <w:widowControl/>
-        <w:adjustRightInd w:val="0"/>
-        <w:rPr>
-          <w:rFonts w:ascii="Arial" w:eastAsiaTheme="minorHAnsi" w:hAnsi="Arial" w:cs="Arial"/>
-          <w:color w:val="000000"/>
-          <w:sz w:val="24"/>
-          <w:szCs w:val="24"/>
-          <w:lang w:val="es-MX" w:eastAsia="en-US" w:bidi="ar-SA"/>
-        </w:rPr>
-      </w:pPr>
-    </w:p>
-    <w:p>
-      <w:pPr>
-        <w:rPr>
-          <w:rFonts w:ascii="Arial" w:eastAsiaTheme="minorHAnsi" w:hAnsi="Arial" w:cs="Arial"/>
-          <w:sz w:val="36"/>
-          <w:szCs w:val="36"/>
-          <w:lang w:val="es-MX" w:eastAsia="en-US" w:bidi="ar-SA"/>
-        </w:rPr>
-      </w:pPr>
-      <w:r>
-        <w:rPr>
-          <w:rFonts w:ascii="Arial" w:eastAsiaTheme="minorHAnsi" w:hAnsi="Arial" w:cs="Arial"/>
-          <w:sz w:val="36"/>
-          <w:szCs w:val="36"/>
-          <w:lang w:val="es-MX" w:eastAsia="en-US" w:bidi="ar-SA"/>
-        </w:rPr>
-        <w:t>Lista</w:t>
-      </w:r>
-      <w:r>
-        <w:rPr>
-          <w:rFonts w:ascii="Arial" w:eastAsiaTheme="minorHAnsi" w:hAnsi="Arial" w:cs="Arial"/>
-          <w:sz w:val="36"/>
-          <w:szCs w:val="36"/>
-          <w:lang w:val="es-MX" w:eastAsia="en-US" w:bidi="ar-SA"/>
-        </w:rPr>
-        <w:t xml:space="preserve"> </w:t>
-      </w:r>
-      <w:r>
-        <w:rPr>
-          <w:rFonts w:ascii="Arial" w:eastAsiaTheme="minorHAnsi" w:hAnsi="Arial" w:cs="Arial"/>
-          <w:sz w:val="36"/>
-          <w:szCs w:val="36"/>
-          <w:lang w:val="es-MX" w:eastAsia="en-US" w:bidi="ar-SA"/>
-        </w:rPr>
-        <w:t>de</w:t>
-      </w:r>
-      <w:r>
-        <w:rPr>
-          <w:rFonts w:ascii="Arial" w:eastAsiaTheme="minorHAnsi" w:hAnsi="Arial" w:cs="Arial"/>
-          <w:sz w:val="36"/>
-          <w:szCs w:val="36"/>
-          <w:lang w:val="es-MX" w:eastAsia="en-US" w:bidi="ar-SA"/>
-        </w:rPr>
-        <w:t xml:space="preserve"> </w:t>
-      </w:r>
-      <w:r>
-        <w:rPr>
-          <w:rFonts w:ascii="Arial" w:eastAsiaTheme="minorHAnsi" w:hAnsi="Arial" w:cs="Arial"/>
-          <w:sz w:val="36"/>
-          <w:szCs w:val="36"/>
-          <w:lang w:val="es-MX" w:eastAsia="en-US" w:bidi="ar-SA"/>
-        </w:rPr>
-        <w:t>actividades</w:t>
-      </w:r>
-      <w:r>
-        <w:rPr>
-          <w:rFonts w:ascii="Arial" w:eastAsiaTheme="minorHAnsi" w:hAnsi="Arial" w:cs="Arial"/>
-          <w:sz w:val="36"/>
-          <w:szCs w:val="36"/>
-          <w:lang w:val="es-MX" w:eastAsia="en-US" w:bidi="ar-SA"/>
-        </w:rPr>
-        <w:t>.</w:t>
-      </w:r>
-    </w:p>
-    <w:p>
-      <w:pPr>
-        <w:rPr>
-          <w:rFonts w:ascii="Arial" w:eastAsiaTheme="minorHAnsi" w:hAnsi="Arial" w:cs="Arial"/>
-          <w:sz w:val="36"/>
-          <w:szCs w:val="36"/>
-          <w:lang w:val="es-MX" w:eastAsia="en-US" w:bidi="ar-SA"/>
-        </w:rPr>
-      </w:pPr>
-      <w:r>
-        <w:rPr>
-          <w:rFonts w:ascii="Arial" w:eastAsiaTheme="minorHAnsi" w:hAnsi="Arial" w:cs="Arial"/>
-          <w:sz w:val="36"/>
-          <w:szCs w:val="36"/>
-          <w:lang w:val="es-MX" w:eastAsia="en-US" w:bidi="ar-SA"/>
-        </w:rPr>
-        <w:t>ukjhkh</w:t>
+        <w:t xml:space="preserve">estén vendiendo una bicicleta que tenga reporte de robo, puedes ponerte en contacto con el afectado para informarle de la situación, con esto </w:t>
       </w:r>
       <w:bookmarkStart w:id="0" w:name="_GoBack"/>
       <w:bookmarkEnd w:id="0"/>
-    </w:p>
-    <w:p/>
+      <w:r>
+        <w:rPr>
+          <w:rFonts w:ascii="Arial" w:hAnsi="Arial" w:cs="Arial"/>
+          <w:sz w:val="24"/>
+          <w:szCs w:val="24"/>
+        </w:rPr>
+        <w:t>se espera aminorar el problema de cuando se adquiere una bicicleta que es robada.</w:t>
+      </w:r>
+    </w:p>
+    <w:p>
+      <w:pPr>
+        <w:jc w:val="both"/>
+        <w:rPr>
+          <w:rFonts w:ascii="Arial" w:hAnsi="Arial" w:cs="Arial"/>
+          <w:sz w:val="24"/>
+          <w:szCs w:val="24"/>
+        </w:rPr>
+      </w:pPr>
+    </w:p>
+    <w:p>
+      <w:pPr>
+        <w:jc w:val="both"/>
+        <w:rPr>
+          <w:rFonts w:ascii="Arial" w:hAnsi="Arial" w:cs="Arial"/>
+          <w:b/>
+          <w:bCs/>
+          <w:sz w:val="24"/>
+          <w:szCs w:val="24"/>
+        </w:rPr>
+      </w:pPr>
+      <w:r>
+        <w:rPr>
+          <w:rFonts w:ascii="Arial" w:hAnsi="Arial" w:cs="Arial"/>
+          <w:b/>
+          <w:bCs/>
+          <w:sz w:val="24"/>
+          <w:szCs w:val="24"/>
+        </w:rPr>
+        <w:t>LISTA DE ACTIVIDADES</w:t>
+      </w:r>
+    </w:p>
+    <w:p>
+      <w:pPr>
+        <w:jc w:val="both"/>
+        <w:rPr>
+          <w:rFonts w:ascii="Arial" w:hAnsi="Arial" w:cs="Arial"/>
+          <w:b/>
+          <w:bCs/>
+          <w:sz w:val="24"/>
+          <w:szCs w:val="24"/>
+        </w:rPr>
+      </w:pPr>
+    </w:p>
+    <w:p>
+      <w:pPr>
+        <w:jc w:val="both"/>
+        <w:rPr>
+          <w:rFonts w:ascii="Arial" w:hAnsi="Arial" w:cs="Arial"/>
+          <w:b/>
+          <w:bCs/>
+          <w:sz w:val="24"/>
+          <w:szCs w:val="24"/>
+        </w:rPr>
+      </w:pPr>
+      <w:r>
+        <w:rPr>
+          <w:noProof/>
+        </w:rPr>
+        <w:drawing>
+          <wp:inline distT="0" distB="0" distL="0" distR="0" wp14:anchorId="18E24FEA" wp14:editId="1C675725">
+            <wp:extent cx="5967809" cy="2695575"/>
+            <wp:effectExtent l="0" t="0" r="0" b="0"/>
+            <wp:docPr id="1" name="Imagen 1"/>
+            <wp:cNvGraphicFramePr>
+              <a:graphicFrameLocks xmlns:a="http://schemas.openxmlformats.org/drawingml/2006/main" noChangeAspect="1"/>
+            </wp:cNvGraphicFramePr>
+            <a:graphic xmlns:a="http://schemas.openxmlformats.org/drawingml/2006/main">
+              <a:graphicData uri="http://schemas.openxmlformats.org/drawingml/2006/picture">
+                <pic:pic xmlns:pic="http://schemas.openxmlformats.org/drawingml/2006/picture">
+                  <pic:nvPicPr>
+                    <pic:cNvPr id="1" name=""/>
+                    <pic:cNvPicPr/>
+                  </pic:nvPicPr>
+                  <pic:blipFill>
+                    <a:blip r:embed="rId7"/>
+                    <a:stretch>
+                      <a:fillRect/>
+                    </a:stretch>
+                  </pic:blipFill>
+                  <pic:spPr>
+                    <a:xfrm>
+                      <a:off x="0" y="0"/>
+                      <a:ext cx="5980471" cy="2701294"/>
+                    </a:xfrm>
+                    <a:prstGeom prst="rect">
+                      <a:avLst/>
+                    </a:prstGeom>
+                  </pic:spPr>
+                </pic:pic>
+              </a:graphicData>
+            </a:graphic>
+          </wp:inline>
+        </w:drawing>
+      </w:r>
+    </w:p>
+    <w:p>
+      <w:pPr>
+        <w:jc w:val="both"/>
+        <w:rPr>
+          <w:rFonts w:ascii="Arial" w:hAnsi="Arial" w:cs="Arial"/>
+          <w:b/>
+          <w:bCs/>
+          <w:sz w:val="24"/>
+          <w:szCs w:val="24"/>
+        </w:rPr>
+      </w:pPr>
+      <w:r>
+        <w:rPr>
+          <w:rFonts w:ascii="Arial" w:hAnsi="Arial" w:cs="Arial"/>
+          <w:b/>
+          <w:bCs/>
+          <w:sz w:val="24"/>
+          <w:szCs w:val="24"/>
+        </w:rPr>
+        <w:lastRenderedPageBreak/>
+        <w:t>DIAGRAMA DE GANTT</w:t>
+      </w:r>
+    </w:p>
+    <w:p/>
+    <w:p>
+      <w:r>
+        <w:rPr>
+          <w:noProof/>
+        </w:rPr>
+        <w:drawing>
+          <wp:inline distT="0" distB="0" distL="0" distR="0" wp14:anchorId="2BD30998" wp14:editId="6EAB626D">
+            <wp:extent cx="6031230" cy="3248025"/>
+            <wp:effectExtent l="0" t="0" r="7620" b="9525"/>
+            <wp:docPr id="3" name="Imagen 3"/>
+            <wp:cNvGraphicFramePr>
+              <a:graphicFrameLocks xmlns:a="http://schemas.openxmlformats.org/drawingml/2006/main" noChangeAspect="1"/>
+            </wp:cNvGraphicFramePr>
+            <a:graphic xmlns:a="http://schemas.openxmlformats.org/drawingml/2006/main">
+              <a:graphicData uri="http://schemas.openxmlformats.org/drawingml/2006/picture">
+                <pic:pic xmlns:pic="http://schemas.openxmlformats.org/drawingml/2006/picture">
+                  <pic:nvPicPr>
+                    <pic:cNvPr id="1" name=""/>
+                    <pic:cNvPicPr/>
+                  </pic:nvPicPr>
+                  <pic:blipFill>
+                    <a:blip r:embed="rId8"/>
+                    <a:stretch>
+                      <a:fillRect/>
+                    </a:stretch>
+                  </pic:blipFill>
+                  <pic:spPr>
+                    <a:xfrm>
+                      <a:off x="0" y="0"/>
+                      <a:ext cx="6031230" cy="3248025"/>
+                    </a:xfrm>
+                    <a:prstGeom prst="rect">
+                      <a:avLst/>
+                    </a:prstGeom>
+                  </pic:spPr>
+                </pic:pic>
+              </a:graphicData>
+            </a:graphic>
+          </wp:inline>
+        </w:drawing>
+      </w:r>
+    </w:p>
     <w:sectPr>
-      <w:footerReference w:type="default" r:id="rId7"/>
+      <w:footerReference w:type="default" r:id="rId9"/>
       <w:pgSz w:w="12240" w:h="15840"/>
       <w:pgMar w:top="1417" w:right="1701" w:bottom="1417" w:left="1701" w:header="708" w:footer="708" w:gutter="0"/>
       <w:cols w:space="708"/>
@@ -951,7 +889,7 @@
 </file>
 
 <file path=word/endnotes.xml><?xml version="1.0" encoding="utf-8"?>
-<w:endnotes xmlns:wpc="http://schemas.microsoft.com/office/word/2010/wordprocessingCanvas" xmlns:cx="http://schemas.microsoft.com/office/drawing/2014/chartex" xmlns:cx1="http://schemas.microsoft.com/office/drawing/2015/9/8/chartex" xmlns:cx2="http://schemas.microsoft.com/office/drawing/2015/10/21/chartex" xmlns:cx3="http://schemas.microsoft.com/office/drawing/2016/5/9/chartex" xmlns:cx4="http://schemas.microsoft.com/office/drawing/2016/5/10/chartex" xmlns:cx5="http://schemas.microsoft.com/office/drawing/2016/5/11/chartex" xmlns:cx6="http://schemas.microsoft.com/office/drawing/2016/5/12/chartex" xmlns:cx7="http://schemas.microsoft.com/office/drawing/2016/5/13/chartex" xmlns:cx8="http://schemas.microsoft.com/office/drawing/2016/5/14/chartex" xmlns:mc="http://schemas.openxmlformats.org/markup-compatibility/2006" xmlns:aink="http://schemas.microsoft.com/office/drawing/2016/ink" xmlns:am3d="http://schemas.microsoft.com/office/drawing/2017/model3d" xmlns:o="urn:schemas-microsoft-com:office:office" xmlns:r="http://schemas.openxmlformats.org/officeDocument/2006/relationships" xmlns:m="http://schemas.openxmlformats.org/officeDocument/2006/math" xmlns:v="urn:schemas-microsoft-com:vml" xmlns:wp14="http://schemas.microsoft.com/office/word/2010/wordprocessingDrawing" xmlns:wp="http://schemas.openxmlformats.org/drawingml/2006/wordprocessingDrawing" xmlns:w10="urn:schemas-microsoft-com:office:word" xmlns:w="http://schemas.openxmlformats.org/wordprocessingml/2006/main" xmlns:w14="http://schemas.microsoft.com/office/word/2010/wordml" xmlns:w15="http://schemas.microsoft.com/office/word/2012/wordml" xmlns:w16cid="http://schemas.microsoft.com/office/word/2016/wordml/cid" xmlns:w16se="http://schemas.microsoft.com/office/word/2015/wordml/symex" xmlns:wpg="http://schemas.microsoft.com/office/word/2010/wordprocessingGroup" xmlns:wpi="http://schemas.microsoft.com/office/word/2010/wordprocessingInk" xmlns:wne="http://schemas.microsoft.com/office/word/2006/wordml" xmlns:wps="http://schemas.microsoft.com/office/word/2010/wordprocessingShape" mc:Ignorable="w14 w15 w16se w16cid wp14">
+<w:endnotes xmlns:wpc="http://schemas.microsoft.com/office/word/2010/wordprocessingCanvas" xmlns:cx="http://schemas.microsoft.com/office/drawing/2014/chartex" xmlns:cx1="http://schemas.microsoft.com/office/drawing/2015/9/8/chartex" xmlns:cx2="http://schemas.microsoft.com/office/drawing/2015/10/21/chartex" xmlns:cx3="http://schemas.microsoft.com/office/drawing/2016/5/9/chartex" xmlns:cx4="http://schemas.microsoft.com/office/drawing/2016/5/10/chartex" xmlns:cx5="http://schemas.microsoft.com/office/drawing/2016/5/11/chartex" xmlns:cx6="http://schemas.microsoft.com/office/drawing/2016/5/12/chartex" xmlns:cx7="http://schemas.microsoft.com/office/drawing/2016/5/13/chartex" xmlns:cx8="http://schemas.microsoft.com/office/drawing/2016/5/14/chartex" xmlns:mc="http://schemas.openxmlformats.org/markup-compatibility/2006" xmlns:aink="http://schemas.microsoft.com/office/drawing/2016/ink" xmlns:am3d="http://schemas.microsoft.com/office/drawing/2017/model3d" xmlns:o="urn:schemas-microsoft-com:office:office" xmlns:r="http://schemas.openxmlformats.org/officeDocument/2006/relationships" xmlns:m="http://schemas.openxmlformats.org/officeDocument/2006/math" xmlns:v="urn:schemas-microsoft-com:vml" xmlns:wp14="http://schemas.microsoft.com/office/word/2010/wordprocessingDrawing" xmlns:wp="http://schemas.openxmlformats.org/drawingml/2006/wordprocessingDrawing" xmlns:w10="urn:schemas-microsoft-com:office:word" xmlns:w="http://schemas.openxmlformats.org/wordprocessingml/2006/main" xmlns:w14="http://schemas.microsoft.com/office/word/2010/wordml" xmlns:w15="http://schemas.microsoft.com/office/word/2012/wordml" xmlns:w16cex="http://schemas.microsoft.com/office/word/2018/wordml/cex" xmlns:w16cid="http://schemas.microsoft.com/office/word/2016/wordml/cid" xmlns:w16="http://schemas.microsoft.com/office/word/2018/wordml" xmlns:w16se="http://schemas.microsoft.com/office/word/2015/wordml/symex" xmlns:wpg="http://schemas.microsoft.com/office/word/2010/wordprocessingGroup" xmlns:wpi="http://schemas.microsoft.com/office/word/2010/wordprocessingInk" xmlns:wne="http://schemas.microsoft.com/office/word/2006/wordml" xmlns:wps="http://schemas.microsoft.com/office/word/2010/wordprocessingShape" mc:Ignorable="w14 w15 w16se w16cid w16 w16cex wp14">
   <w:endnote w:type="separator" w:id="-1">
     <w:p>
       <w:r>
@@ -970,7 +908,7 @@
 </file>
 
 <file path=word/footer1.xml><?xml version="1.0" encoding="utf-8"?>
-<w:ftr xmlns:wpc="http://schemas.microsoft.com/office/word/2010/wordprocessingCanvas" xmlns:cx="http://schemas.microsoft.com/office/drawing/2014/chartex" xmlns:cx1="http://schemas.microsoft.com/office/drawing/2015/9/8/chartex" xmlns:cx2="http://schemas.microsoft.com/office/drawing/2015/10/21/chartex" xmlns:cx3="http://schemas.microsoft.com/office/drawing/2016/5/9/chartex" xmlns:cx4="http://schemas.microsoft.com/office/drawing/2016/5/10/chartex" xmlns:cx5="http://schemas.microsoft.com/office/drawing/2016/5/11/chartex" xmlns:cx6="http://schemas.microsoft.com/office/drawing/2016/5/12/chartex" xmlns:cx7="http://schemas.microsoft.com/office/drawing/2016/5/13/chartex" xmlns:cx8="http://schemas.microsoft.com/office/drawing/2016/5/14/chartex" xmlns:mc="http://schemas.openxmlformats.org/markup-compatibility/2006" xmlns:aink="http://schemas.microsoft.com/office/drawing/2016/ink" xmlns:am3d="http://schemas.microsoft.com/office/drawing/2017/model3d" xmlns:o="urn:schemas-microsoft-com:office:office" xmlns:r="http://schemas.openxmlformats.org/officeDocument/2006/relationships" xmlns:m="http://schemas.openxmlformats.org/officeDocument/2006/math" xmlns:v="urn:schemas-microsoft-com:vml" xmlns:wp14="http://schemas.microsoft.com/office/word/2010/wordprocessingDrawing" xmlns:wp="http://schemas.openxmlformats.org/drawingml/2006/wordprocessingDrawing" xmlns:w10="urn:schemas-microsoft-com:office:word" xmlns:w="http://schemas.openxmlformats.org/wordprocessingml/2006/main" xmlns:w14="http://schemas.microsoft.com/office/word/2010/wordml" xmlns:w15="http://schemas.microsoft.com/office/word/2012/wordml" xmlns:w16cid="http://schemas.microsoft.com/office/word/2016/wordml/cid" xmlns:w16se="http://schemas.microsoft.com/office/word/2015/wordml/symex" xmlns:wpg="http://schemas.microsoft.com/office/word/2010/wordprocessingGroup" xmlns:wpi="http://schemas.microsoft.com/office/word/2010/wordprocessingInk" xmlns:wne="http://schemas.microsoft.com/office/word/2006/wordml" xmlns:wps="http://schemas.microsoft.com/office/word/2010/wordprocessingShape" mc:Ignorable="w14 w15 w16se w16cid wp14">
+<w:ftr xmlns:wpc="http://schemas.microsoft.com/office/word/2010/wordprocessingCanvas" xmlns:cx="http://schemas.microsoft.com/office/drawing/2014/chartex" xmlns:cx1="http://schemas.microsoft.com/office/drawing/2015/9/8/chartex" xmlns:cx2="http://schemas.microsoft.com/office/drawing/2015/10/21/chartex" xmlns:cx3="http://schemas.microsoft.com/office/drawing/2016/5/9/chartex" xmlns:cx4="http://schemas.microsoft.com/office/drawing/2016/5/10/chartex" xmlns:cx5="http://schemas.microsoft.com/office/drawing/2016/5/11/chartex" xmlns:cx6="http://schemas.microsoft.com/office/drawing/2016/5/12/chartex" xmlns:cx7="http://schemas.microsoft.com/office/drawing/2016/5/13/chartex" xmlns:cx8="http://schemas.microsoft.com/office/drawing/2016/5/14/chartex" xmlns:mc="http://schemas.openxmlformats.org/markup-compatibility/2006" xmlns:aink="http://schemas.microsoft.com/office/drawing/2016/ink" xmlns:am3d="http://schemas.microsoft.com/office/drawing/2017/model3d" xmlns:o="urn:schemas-microsoft-com:office:office" xmlns:r="http://schemas.openxmlformats.org/officeDocument/2006/relationships" xmlns:m="http://schemas.openxmlformats.org/officeDocument/2006/math" xmlns:v="urn:schemas-microsoft-com:vml" xmlns:wp14="http://schemas.microsoft.com/office/word/2010/wordprocessingDrawing" xmlns:wp="http://schemas.openxmlformats.org/drawingml/2006/wordprocessingDrawing" xmlns:w10="urn:schemas-microsoft-com:office:word" xmlns:w="http://schemas.openxmlformats.org/wordprocessingml/2006/main" xmlns:w14="http://schemas.microsoft.com/office/word/2010/wordml" xmlns:w15="http://schemas.microsoft.com/office/word/2012/wordml" xmlns:w16cex="http://schemas.microsoft.com/office/word/2018/wordml/cex" xmlns:w16cid="http://schemas.microsoft.com/office/word/2016/wordml/cid" xmlns:w16="http://schemas.microsoft.com/office/word/2018/wordml" xmlns:w16se="http://schemas.microsoft.com/office/word/2015/wordml/symex" xmlns:wpg="http://schemas.microsoft.com/office/word/2010/wordprocessingGroup" xmlns:wpi="http://schemas.microsoft.com/office/word/2010/wordprocessingInk" xmlns:wne="http://schemas.microsoft.com/office/word/2006/wordml" xmlns:wps="http://schemas.microsoft.com/office/word/2010/wordprocessingShape" mc:Ignorable="w14 w15 w16se w16cid w16 w16cex wp14">
   <w:p/>
   <w:p>
     <w:pPr>
@@ -1029,7 +967,7 @@
 </file>
 
 <file path=word/footnotes.xml><?xml version="1.0" encoding="utf-8"?>
-<w:footnotes xmlns:wpc="http://schemas.microsoft.com/office/word/2010/wordprocessingCanvas" xmlns:cx="http://schemas.microsoft.com/office/drawing/2014/chartex" xmlns:cx1="http://schemas.microsoft.com/office/drawing/2015/9/8/chartex" xmlns:cx2="http://schemas.microsoft.com/office/drawing/2015/10/21/chartex" xmlns:cx3="http://schemas.microsoft.com/office/drawing/2016/5/9/chartex" xmlns:cx4="http://schemas.microsoft.com/office/drawing/2016/5/10/chartex" xmlns:cx5="http://schemas.microsoft.com/office/drawing/2016/5/11/chartex" xmlns:cx6="http://schemas.microsoft.com/office/drawing/2016/5/12/chartex" xmlns:cx7="http://schemas.microsoft.com/office/drawing/2016/5/13/chartex" xmlns:cx8="http://schemas.microsoft.com/office/drawing/2016/5/14/chartex" xmlns:mc="http://schemas.openxmlformats.org/markup-compatibility/2006" xmlns:aink="http://schemas.microsoft.com/office/drawing/2016/ink" xmlns:am3d="http://schemas.microsoft.com/office/drawing/2017/model3d" xmlns:o="urn:schemas-microsoft-com:office:office" xmlns:r="http://schemas.openxmlformats.org/officeDocument/2006/relationships" xmlns:m="http://schemas.openxmlformats.org/officeDocument/2006/math" xmlns:v="urn:schemas-microsoft-com:vml" xmlns:wp14="http://schemas.microsoft.com/office/word/2010/wordprocessingDrawing" xmlns:wp="http://schemas.openxmlformats.org/drawingml/2006/wordprocessingDrawing" xmlns:w10="urn:schemas-microsoft-com:office:word" xmlns:w="http://schemas.openxmlformats.org/wordprocessingml/2006/main" xmlns:w14="http://schemas.microsoft.com/office/word/2010/wordml" xmlns:w15="http://schemas.microsoft.com/office/word/2012/wordml" xmlns:w16cid="http://schemas.microsoft.com/office/word/2016/wordml/cid" xmlns:w16se="http://schemas.microsoft.com/office/word/2015/wordml/symex" xmlns:wpg="http://schemas.microsoft.com/office/word/2010/wordprocessingGroup" xmlns:wpi="http://schemas.microsoft.com/office/word/2010/wordprocessingInk" xmlns:wne="http://schemas.microsoft.com/office/word/2006/wordml" xmlns:wps="http://schemas.microsoft.com/office/word/2010/wordprocessingShape" mc:Ignorable="w14 w15 w16se w16cid wp14">
+<w:footnotes xmlns:wpc="http://schemas.microsoft.com/office/word/2010/wordprocessingCanvas" xmlns:cx="http://schemas.microsoft.com/office/drawing/2014/chartex" xmlns:cx1="http://schemas.microsoft.com/office/drawing/2015/9/8/chartex" xmlns:cx2="http://schemas.microsoft.com/office/drawing/2015/10/21/chartex" xmlns:cx3="http://schemas.microsoft.com/office/drawing/2016/5/9/chartex" xmlns:cx4="http://schemas.microsoft.com/office/drawing/2016/5/10/chartex" xmlns:cx5="http://schemas.microsoft.com/office/drawing/2016/5/11/chartex" xmlns:cx6="http://schemas.microsoft.com/office/drawing/2016/5/12/chartex" xmlns:cx7="http://schemas.microsoft.com/office/drawing/2016/5/13/chartex" xmlns:cx8="http://schemas.microsoft.com/office/drawing/2016/5/14/chartex" xmlns:mc="http://schemas.openxmlformats.org/markup-compatibility/2006" xmlns:aink="http://schemas.microsoft.com/office/drawing/2016/ink" xmlns:am3d="http://schemas.microsoft.com/office/drawing/2017/model3d" xmlns:o="urn:schemas-microsoft-com:office:office" xmlns:r="http://schemas.openxmlformats.org/officeDocument/2006/relationships" xmlns:m="http://schemas.openxmlformats.org/officeDocument/2006/math" xmlns:v="urn:schemas-microsoft-com:vml" xmlns:wp14="http://schemas.microsoft.com/office/word/2010/wordprocessingDrawing" xmlns:wp="http://schemas.openxmlformats.org/drawingml/2006/wordprocessingDrawing" xmlns:w10="urn:schemas-microsoft-com:office:word" xmlns:w="http://schemas.openxmlformats.org/wordprocessingml/2006/main" xmlns:w14="http://schemas.microsoft.com/office/word/2010/wordml" xmlns:w15="http://schemas.microsoft.com/office/word/2012/wordml" xmlns:w16cex="http://schemas.microsoft.com/office/word/2018/wordml/cex" xmlns:w16cid="http://schemas.microsoft.com/office/word/2016/wordml/cid" xmlns:w16="http://schemas.microsoft.com/office/word/2018/wordml" xmlns:w16se="http://schemas.microsoft.com/office/word/2015/wordml/symex" xmlns:wpg="http://schemas.microsoft.com/office/word/2010/wordprocessingGroup" xmlns:wpi="http://schemas.microsoft.com/office/word/2010/wordprocessingInk" xmlns:wne="http://schemas.microsoft.com/office/word/2006/wordml" xmlns:wps="http://schemas.microsoft.com/office/word/2010/wordprocessingShape" mc:Ignorable="w14 w15 w16se w16cid w16 w16cex wp14">
   <w:footnote w:type="separator" w:id="-1">
     <w:p>
       <w:r>
@@ -1048,7 +986,7 @@
 </file>
 
 <file path=word/styles.xml><?xml version="1.0" encoding="utf-8"?>
-<w:styles xmlns:mc="http://schemas.openxmlformats.org/markup-compatibility/2006" xmlns:r="http://schemas.openxmlformats.org/officeDocument/2006/relationships" xmlns:w="http://schemas.openxmlformats.org/wordprocessingml/2006/main" xmlns:w14="http://schemas.microsoft.com/office/word/2010/wordml" xmlns:w15="http://schemas.microsoft.com/office/word/2012/wordml" xmlns:w16cid="http://schemas.microsoft.com/office/word/2016/wordml/cid" xmlns:w16se="http://schemas.microsoft.com/office/word/2015/wordml/symex" mc:Ignorable="w14 w15 w16se w16cid">
+<w:styles xmlns:mc="http://schemas.openxmlformats.org/markup-compatibility/2006" xmlns:r="http://schemas.openxmlformats.org/officeDocument/2006/relationships" xmlns:w="http://schemas.openxmlformats.org/wordprocessingml/2006/main" xmlns:w14="http://schemas.microsoft.com/office/word/2010/wordml" xmlns:w15="http://schemas.microsoft.com/office/word/2012/wordml" xmlns:w16cex="http://schemas.microsoft.com/office/word/2018/wordml/cex" xmlns:w16cid="http://schemas.microsoft.com/office/word/2016/wordml/cid" xmlns:w16="http://schemas.microsoft.com/office/word/2018/wordml" xmlns:w16se="http://schemas.microsoft.com/office/word/2015/wordml/symex" mc:Ignorable="w14 w15 w16se w16cid w16 w16cex">
   <w:docDefaults>
     <w:rPrDefault>
       <w:rPr>

</xml_diff>

<commit_message>
mi parte solo  plataforma infobicis
</commit_message>
<xml_diff>
--- a/planeacion proyecto.docx
+++ b/planeacion proyecto.docx
@@ -1,6 +1,6 @@
 
 <file path=word/document.xml><?xml version="1.0" encoding="utf-8"?>
-<w:document xmlns:wpc="http://schemas.microsoft.com/office/word/2010/wordprocessingCanvas" xmlns:cx="http://schemas.microsoft.com/office/drawing/2014/chartex" xmlns:cx1="http://schemas.microsoft.com/office/drawing/2015/9/8/chartex" xmlns:cx2="http://schemas.microsoft.com/office/drawing/2015/10/21/chartex" xmlns:cx3="http://schemas.microsoft.com/office/drawing/2016/5/9/chartex" xmlns:cx4="http://schemas.microsoft.com/office/drawing/2016/5/10/chartex" xmlns:cx5="http://schemas.microsoft.com/office/drawing/2016/5/11/chartex" xmlns:cx6="http://schemas.microsoft.com/office/drawing/2016/5/12/chartex" xmlns:cx7="http://schemas.microsoft.com/office/drawing/2016/5/13/chartex" xmlns:cx8="http://schemas.microsoft.com/office/drawing/2016/5/14/chartex" xmlns:mc="http://schemas.openxmlformats.org/markup-compatibility/2006" xmlns:aink="http://schemas.microsoft.com/office/drawing/2016/ink" xmlns:am3d="http://schemas.microsoft.com/office/drawing/2017/model3d" xmlns:o="urn:schemas-microsoft-com:office:office" xmlns:r="http://schemas.openxmlformats.org/officeDocument/2006/relationships" xmlns:m="http://schemas.openxmlformats.org/officeDocument/2006/math" xmlns:v="urn:schemas-microsoft-com:vml" xmlns:wp14="http://schemas.microsoft.com/office/word/2010/wordprocessingDrawing" xmlns:wp="http://schemas.openxmlformats.org/drawingml/2006/wordprocessingDrawing" xmlns:w10="urn:schemas-microsoft-com:office:word" xmlns:w="http://schemas.openxmlformats.org/wordprocessingml/2006/main" xmlns:w14="http://schemas.microsoft.com/office/word/2010/wordml" xmlns:w15="http://schemas.microsoft.com/office/word/2012/wordml" xmlns:w16cid="http://schemas.microsoft.com/office/word/2016/wordml/cid" xmlns:w16se="http://schemas.microsoft.com/office/word/2015/wordml/symex" xmlns:wpg="http://schemas.microsoft.com/office/word/2010/wordprocessingGroup" xmlns:wpi="http://schemas.microsoft.com/office/word/2010/wordprocessingInk" xmlns:wne="http://schemas.microsoft.com/office/word/2006/wordml" xmlns:wps="http://schemas.microsoft.com/office/word/2010/wordprocessingShape" mc:Ignorable="w14 w15 w16se w16cid wp14">
+<w:document xmlns:wpc="http://schemas.microsoft.com/office/word/2010/wordprocessingCanvas" xmlns:cx="http://schemas.microsoft.com/office/drawing/2014/chartex" xmlns:cx1="http://schemas.microsoft.com/office/drawing/2015/9/8/chartex" xmlns:cx2="http://schemas.microsoft.com/office/drawing/2015/10/21/chartex" xmlns:cx3="http://schemas.microsoft.com/office/drawing/2016/5/9/chartex" xmlns:cx4="http://schemas.microsoft.com/office/drawing/2016/5/10/chartex" xmlns:cx5="http://schemas.microsoft.com/office/drawing/2016/5/11/chartex" xmlns:cx6="http://schemas.microsoft.com/office/drawing/2016/5/12/chartex" xmlns:cx7="http://schemas.microsoft.com/office/drawing/2016/5/13/chartex" xmlns:cx8="http://schemas.microsoft.com/office/drawing/2016/5/14/chartex" xmlns:mc="http://schemas.openxmlformats.org/markup-compatibility/2006" xmlns:aink="http://schemas.microsoft.com/office/drawing/2016/ink" xmlns:am3d="http://schemas.microsoft.com/office/drawing/2017/model3d" xmlns:o="urn:schemas-microsoft-com:office:office" xmlns:r="http://schemas.openxmlformats.org/officeDocument/2006/relationships" xmlns:m="http://schemas.openxmlformats.org/officeDocument/2006/math" xmlns:v="urn:schemas-microsoft-com:vml" xmlns:wp14="http://schemas.microsoft.com/office/word/2010/wordprocessingDrawing" xmlns:wp="http://schemas.openxmlformats.org/drawingml/2006/wordprocessingDrawing" xmlns:w10="urn:schemas-microsoft-com:office:word" xmlns:w="http://schemas.openxmlformats.org/wordprocessingml/2006/main" xmlns:w14="http://schemas.microsoft.com/office/word/2010/wordml" xmlns:w15="http://schemas.microsoft.com/office/word/2012/wordml" xmlns:w16cex="http://schemas.microsoft.com/office/word/2018/wordml/cex" xmlns:w16cid="http://schemas.microsoft.com/office/word/2016/wordml/cid" xmlns:w16="http://schemas.microsoft.com/office/word/2018/wordml" xmlns:w16se="http://schemas.microsoft.com/office/word/2015/wordml/symex" xmlns:wpg="http://schemas.microsoft.com/office/word/2010/wordprocessingGroup" xmlns:wpi="http://schemas.microsoft.com/office/word/2010/wordprocessingInk" xmlns:wne="http://schemas.microsoft.com/office/word/2006/wordml" xmlns:wps="http://schemas.microsoft.com/office/word/2010/wordprocessingShape" mc:Ignorable="w14 w15 w16se w16cid w16 w16cex wp14">
   <w:body>
     <w:p>
       <w:pPr>
@@ -542,405 +542,585 @@
     <w:p/>
     <w:p/>
     <w:p/>
-    <w:p/>
-    <w:p>
-      <w:pPr>
-        <w:pStyle w:val="Default"/>
-      </w:pPr>
-    </w:p>
-    <w:p>
-      <w:pPr>
-        <w:pStyle w:val="Default"/>
-      </w:pPr>
-    </w:p>
-    <w:p>
-      <w:pPr>
-        <w:rPr>
-          <w:sz w:val="36"/>
-          <w:szCs w:val="36"/>
-        </w:rPr>
-      </w:pPr>
-      <w:r>
-        <w:rPr>
-          <w:sz w:val="36"/>
-          <w:szCs w:val="36"/>
-        </w:rPr>
-        <w:t xml:space="preserve">DEFINICIÓN DEL PROYECTO </w:t>
-      </w:r>
-    </w:p>
-    <w:p>
-      <w:pPr>
-        <w:rPr>
-          <w:sz w:val="36"/>
-          <w:szCs w:val="36"/>
-        </w:rPr>
-      </w:pPr>
-    </w:p>
-    <w:p>
-      <w:pPr>
-        <w:rPr>
-          <w:rFonts w:ascii="Arial" w:hAnsi="Arial" w:cs="Arial"/>
-          <w:sz w:val="24"/>
-          <w:szCs w:val="24"/>
-        </w:rPr>
-      </w:pPr>
-      <w:r>
-        <w:rPr>
-          <w:rFonts w:ascii="Arial" w:hAnsi="Arial" w:cs="Arial"/>
-          <w:color w:val="202124"/>
-          <w:shd w:val="clear" w:color="auto" w:fill="FFFFFF"/>
-        </w:rPr>
-        <w:t xml:space="preserve"> </w:t>
-      </w:r>
-      <w:r>
-        <w:rPr>
-          <w:rFonts w:ascii="Arial" w:hAnsi="Arial" w:cs="Arial"/>
-          <w:sz w:val="24"/>
-          <w:szCs w:val="24"/>
-        </w:rPr>
-        <w:t>En la actualidad el uso de la bicicleta se ha hecho más común entre las personas en todo México, cada vez más personas son las que utilizan este transporte para ir a su trabajo, escuela o alguna actividad recreativa. Según datos del instituto nacional de estadísticas y geografía (</w:t>
-      </w:r>
-      <w:r>
-        <w:rPr>
-          <w:rFonts w:ascii="Arial" w:hAnsi="Arial" w:cs="Arial"/>
-          <w:sz w:val="24"/>
-          <w:szCs w:val="24"/>
-        </w:rPr>
-        <w:t>INEGI)</w:t>
-      </w:r>
-      <w:r>
-        <w:rPr>
-          <w:rFonts w:ascii="Arial" w:hAnsi="Arial" w:cs="Arial"/>
-          <w:sz w:val="24"/>
-          <w:szCs w:val="24"/>
-        </w:rPr>
-        <w:t xml:space="preserve">, en la Ciudad de México y área metropolitana hay aproximadamente dos millones cien mil bicicletas. Esto ha generado que la delincuencia se adapte a nuevas formas de robo ya que hay bicicletas que alcanzan precios extremadamente altos y la demanda de comprar por una bicicleta a un buen precio va en aumento, por lo tanto, el robo de bicicleta es un tema recurrente para los habitantes en la Ciudad de México. Se considera que al menos más de 6 bicicletas son robadas al día solo en la Ciudad de México Y después son vendidas en tianguis, mercado libre, segunda mano y grupos de venta en Facebook. </w:t>
-      </w:r>
-    </w:p>
-    <w:p>
-      <w:pPr>
-        <w:rPr>
-          <w:rFonts w:ascii="Arial" w:hAnsi="Arial" w:cs="Arial"/>
-          <w:sz w:val="24"/>
-          <w:szCs w:val="24"/>
-        </w:rPr>
-      </w:pPr>
-    </w:p>
-    <w:p>
-      <w:pPr>
-        <w:rPr>
-          <w:rFonts w:ascii="Arial" w:hAnsi="Arial" w:cs="Arial"/>
-          <w:color w:val="202124"/>
-          <w:shd w:val="clear" w:color="auto" w:fill="FFFFFF"/>
-        </w:rPr>
-      </w:pPr>
-      <w:r>
-        <w:rPr>
-          <w:rFonts w:ascii="Arial" w:hAnsi="Arial" w:cs="Arial"/>
-          <w:sz w:val="24"/>
-          <w:szCs w:val="24"/>
-        </w:rPr>
-        <w:t>Muchas veces cuándo se compra una bicicleta usada, no se cuenta con los papeles o algún documento que acredite que la bicicleta no es robada por lo tanto hay muchas posibilidades de que adquieras una bicicleta robada y esto te pueda causar algún problema legal, existen grupos de Facebook de robo de bicicletas, donde tu subes una publicación con foto de tu bicicleta, explicando que fue robada, pero no son muy útiles, por que suben tantas publicaciones de robos de bicicletas que al final del día tu publicación queda enterrada entre tantas publicaciones</w:t>
-      </w:r>
-      <w:r>
-        <w:rPr>
-          <w:rFonts w:ascii="Arial" w:hAnsi="Arial" w:cs="Arial"/>
-          <w:color w:val="202124"/>
-          <w:shd w:val="clear" w:color="auto" w:fill="FFFFFF"/>
-        </w:rPr>
-        <w:t>.</w:t>
-      </w:r>
-    </w:p>
-    <w:p>
-      <w:pPr>
-        <w:jc w:val="both"/>
-        <w:rPr>
-          <w:rFonts w:ascii="Arial" w:hAnsi="Arial" w:cs="Arial"/>
-          <w:color w:val="202124"/>
-          <w:shd w:val="clear" w:color="auto" w:fill="FFFFFF"/>
-        </w:rPr>
-      </w:pPr>
-    </w:p>
-    <w:p>
-      <w:pPr>
-        <w:jc w:val="both"/>
-        <w:rPr>
-          <w:rFonts w:ascii="Arial" w:hAnsi="Arial" w:cs="Arial"/>
-          <w:sz w:val="24"/>
-          <w:szCs w:val="24"/>
-        </w:rPr>
-      </w:pPr>
-      <w:r>
-        <w:rPr>
-          <w:rFonts w:ascii="Arial" w:hAnsi="Arial" w:cs="Arial"/>
-          <w:sz w:val="24"/>
-          <w:szCs w:val="24"/>
-        </w:rPr>
-        <w:t>Este proyecto</w:t>
-      </w:r>
-      <w:r>
-        <w:rPr>
-          <w:rFonts w:ascii="Arial" w:hAnsi="Arial" w:cs="Arial"/>
-          <w:sz w:val="24"/>
-          <w:szCs w:val="24"/>
-        </w:rPr>
-        <w:t xml:space="preserve"> </w:t>
-      </w:r>
-      <w:r>
-        <w:rPr>
-          <w:rFonts w:ascii="Arial" w:hAnsi="Arial" w:cs="Arial"/>
-          <w:sz w:val="24"/>
-          <w:szCs w:val="24"/>
-        </w:rPr>
-        <w:t>s</w:t>
-      </w:r>
-      <w:r>
-        <w:rPr>
-          <w:rFonts w:ascii="Arial" w:hAnsi="Arial" w:cs="Arial"/>
-          <w:sz w:val="24"/>
-          <w:szCs w:val="24"/>
-        </w:rPr>
-        <w:t>e propone crear una plataforma para la verificación</w:t>
-      </w:r>
-      <w:r>
-        <w:rPr>
-          <w:rFonts w:ascii="Arial" w:hAnsi="Arial" w:cs="Arial"/>
-          <w:sz w:val="24"/>
-          <w:szCs w:val="24"/>
-        </w:rPr>
-        <w:t xml:space="preserve"> de bicicletas si tienen reporte de robo o no, en dado caso de que</w:t>
-      </w:r>
-      <w:r>
-        <w:rPr>
-          <w:rFonts w:ascii="Arial" w:hAnsi="Arial" w:cs="Arial"/>
-          <w:sz w:val="24"/>
-          <w:szCs w:val="24"/>
-        </w:rPr>
-        <w:t xml:space="preserve"> </w:t>
-      </w:r>
-      <w:r>
-        <w:rPr>
-          <w:rFonts w:ascii="Arial" w:hAnsi="Arial" w:cs="Arial"/>
-          <w:sz w:val="24"/>
-          <w:szCs w:val="24"/>
-        </w:rPr>
-        <w:t>estén vendiendo una bicicleta que tenga reporte de robo, puedes ponerte en contacto con el afectado para informarle de la situación,</w:t>
-      </w:r>
-      <w:r>
-        <w:rPr>
-          <w:rFonts w:ascii="Arial" w:hAnsi="Arial" w:cs="Arial"/>
-          <w:sz w:val="24"/>
-          <w:szCs w:val="24"/>
-        </w:rPr>
-        <w:t xml:space="preserve"> </w:t>
-      </w:r>
-      <w:r>
-        <w:rPr>
-          <w:rFonts w:ascii="Arial" w:hAnsi="Arial" w:cs="Arial"/>
-          <w:sz w:val="24"/>
-          <w:szCs w:val="24"/>
-        </w:rPr>
-        <w:t>con esto se espera aminorar el problema de cuando se adquiere una bicicleta que es robada.</w:t>
-      </w:r>
-    </w:p>
-    <w:p>
-      <w:pPr>
-        <w:jc w:val="both"/>
-        <w:rPr>
-          <w:rFonts w:ascii="Arial" w:hAnsi="Arial" w:cs="Arial"/>
-          <w:sz w:val="24"/>
-          <w:szCs w:val="24"/>
-        </w:rPr>
-      </w:pPr>
-    </w:p>
-    <w:p>
-      <w:pPr>
-        <w:jc w:val="both"/>
-        <w:rPr>
-          <w:rFonts w:ascii="Arial" w:hAnsi="Arial" w:cs="Arial"/>
-          <w:sz w:val="24"/>
-          <w:szCs w:val="24"/>
-        </w:rPr>
-      </w:pPr>
-    </w:p>
-    <w:p>
-      <w:pPr>
-        <w:rPr>
-          <w:rFonts w:ascii="Arial" w:hAnsi="Arial" w:cs="Arial"/>
-          <w:sz w:val="24"/>
-          <w:szCs w:val="24"/>
-        </w:rPr>
-      </w:pPr>
-    </w:p>
-    <w:p>
-      <w:pPr>
-        <w:rPr>
-          <w:rFonts w:ascii="Arial" w:hAnsi="Arial" w:cs="Arial"/>
-          <w:color w:val="202124"/>
-          <w:shd w:val="clear" w:color="auto" w:fill="FFFFFF"/>
-        </w:rPr>
-      </w:pPr>
-    </w:p>
-    <w:p>
-      <w:pPr>
-        <w:rPr>
-          <w:rFonts w:ascii="Arial" w:hAnsi="Arial" w:cs="Arial"/>
-          <w:color w:val="202124"/>
-          <w:shd w:val="clear" w:color="auto" w:fill="FFFFFF"/>
-        </w:rPr>
-      </w:pPr>
-    </w:p>
-    <w:p>
-      <w:pPr>
-        <w:rPr>
-          <w:rFonts w:ascii="Arial" w:hAnsi="Arial" w:cs="Arial"/>
-          <w:color w:val="202124"/>
-          <w:shd w:val="clear" w:color="auto" w:fill="FFFFFF"/>
-        </w:rPr>
-      </w:pPr>
-    </w:p>
-    <w:p>
-      <w:pPr>
-        <w:rPr>
-          <w:rFonts w:ascii="Arial" w:hAnsi="Arial" w:cs="Arial"/>
-          <w:color w:val="202124"/>
-          <w:shd w:val="clear" w:color="auto" w:fill="FFFFFF"/>
-        </w:rPr>
-      </w:pPr>
-    </w:p>
-    <w:p>
-      <w:pPr>
-        <w:rPr>
-          <w:rFonts w:ascii="Arial" w:hAnsi="Arial" w:cs="Arial"/>
-          <w:color w:val="202124"/>
-          <w:shd w:val="clear" w:color="auto" w:fill="FFFFFF"/>
-        </w:rPr>
-      </w:pPr>
-    </w:p>
-    <w:p>
-      <w:pPr>
-        <w:rPr>
-          <w:rFonts w:ascii="Arial" w:hAnsi="Arial" w:cs="Arial"/>
-          <w:color w:val="202124"/>
-          <w:shd w:val="clear" w:color="auto" w:fill="FFFFFF"/>
-        </w:rPr>
-      </w:pPr>
-    </w:p>
-    <w:p>
-      <w:pPr>
-        <w:rPr>
-          <w:rFonts w:ascii="Arial" w:hAnsi="Arial" w:cs="Arial"/>
-          <w:color w:val="202124"/>
-          <w:shd w:val="clear" w:color="auto" w:fill="FFFFFF"/>
-        </w:rPr>
-      </w:pPr>
-    </w:p>
-    <w:p/>
-    <w:p/>
-    <w:p/>
-    <w:p/>
-    <w:p/>
-    <w:p>
-      <w:pPr>
-        <w:widowControl/>
-        <w:adjustRightInd w:val="0"/>
-        <w:rPr>
-          <w:rFonts w:ascii="Arial" w:eastAsiaTheme="minorHAnsi" w:hAnsi="Arial" w:cs="Arial"/>
-          <w:color w:val="000000"/>
-          <w:sz w:val="24"/>
-          <w:szCs w:val="24"/>
-          <w:lang w:val="es-MX" w:eastAsia="en-US" w:bidi="ar-SA"/>
-        </w:rPr>
-      </w:pPr>
-    </w:p>
-    <w:p>
-      <w:pPr>
-        <w:rPr>
-          <w:rFonts w:ascii="Arial" w:eastAsiaTheme="minorHAnsi" w:hAnsi="Arial" w:cs="Arial"/>
-          <w:sz w:val="36"/>
-          <w:szCs w:val="36"/>
-          <w:lang w:val="es-MX" w:eastAsia="en-US" w:bidi="ar-SA"/>
-        </w:rPr>
-      </w:pPr>
-      <w:r>
-        <w:rPr>
-          <w:rFonts w:ascii="Arial" w:eastAsiaTheme="minorHAnsi" w:hAnsi="Arial" w:cs="Arial"/>
-          <w:sz w:val="36"/>
-          <w:szCs w:val="36"/>
-          <w:lang w:val="es-MX" w:eastAsia="en-US" w:bidi="ar-SA"/>
-        </w:rPr>
-        <w:t>Lista</w:t>
-      </w:r>
-      <w:r>
-        <w:rPr>
-          <w:rFonts w:ascii="Arial" w:eastAsiaTheme="minorHAnsi" w:hAnsi="Arial" w:cs="Arial"/>
-          <w:sz w:val="36"/>
-          <w:szCs w:val="36"/>
-          <w:lang w:val="es-MX" w:eastAsia="en-US" w:bidi="ar-SA"/>
-        </w:rPr>
-        <w:t xml:space="preserve"> </w:t>
-      </w:r>
-      <w:r>
-        <w:rPr>
-          <w:rFonts w:ascii="Arial" w:eastAsiaTheme="minorHAnsi" w:hAnsi="Arial" w:cs="Arial"/>
-          <w:sz w:val="36"/>
-          <w:szCs w:val="36"/>
-          <w:lang w:val="es-MX" w:eastAsia="en-US" w:bidi="ar-SA"/>
-        </w:rPr>
-        <w:t>de</w:t>
-      </w:r>
-      <w:r>
-        <w:rPr>
-          <w:rFonts w:ascii="Arial" w:eastAsiaTheme="minorHAnsi" w:hAnsi="Arial" w:cs="Arial"/>
-          <w:sz w:val="36"/>
-          <w:szCs w:val="36"/>
-          <w:lang w:val="es-MX" w:eastAsia="en-US" w:bidi="ar-SA"/>
-        </w:rPr>
-        <w:t xml:space="preserve"> </w:t>
-      </w:r>
-      <w:r>
-        <w:rPr>
-          <w:rFonts w:ascii="Arial" w:eastAsiaTheme="minorHAnsi" w:hAnsi="Arial" w:cs="Arial"/>
-          <w:sz w:val="36"/>
-          <w:szCs w:val="36"/>
-          <w:lang w:val="es-MX" w:eastAsia="en-US" w:bidi="ar-SA"/>
-        </w:rPr>
-        <w:t>actividades</w:t>
-      </w:r>
-      <w:r>
-        <w:rPr>
-          <w:rFonts w:ascii="Arial" w:eastAsiaTheme="minorHAnsi" w:hAnsi="Arial" w:cs="Arial"/>
-          <w:sz w:val="36"/>
-          <w:szCs w:val="36"/>
-          <w:lang w:val="es-MX" w:eastAsia="en-US" w:bidi="ar-SA"/>
-        </w:rPr>
-        <w:t>.</w:t>
-      </w:r>
-    </w:p>
-    <w:p>
-      <w:pPr>
-        <w:rPr>
-          <w:rFonts w:ascii="Arial" w:eastAsiaTheme="minorHAnsi" w:hAnsi="Arial" w:cs="Arial"/>
-          <w:sz w:val="36"/>
-          <w:szCs w:val="36"/>
-          <w:lang w:val="es-MX" w:eastAsia="en-US" w:bidi="ar-SA"/>
-        </w:rPr>
-      </w:pPr>
-      <w:r>
-        <w:rPr>
-          <w:rFonts w:ascii="Arial" w:eastAsiaTheme="minorHAnsi" w:hAnsi="Arial" w:cs="Arial"/>
-          <w:sz w:val="36"/>
-          <w:szCs w:val="36"/>
-          <w:lang w:val="es-MX" w:eastAsia="en-US" w:bidi="ar-SA"/>
-        </w:rPr>
-        <w:t>ukjhkh</w:t>
+    <w:p>
+      <w:pPr>
+        <w:rPr>
+          <w:rFonts w:ascii="Arial" w:hAnsi="Arial" w:cs="Arial"/>
+          <w:b/>
+          <w:bCs/>
+          <w:sz w:val="24"/>
+          <w:szCs w:val="24"/>
+        </w:rPr>
+      </w:pPr>
+    </w:p>
+    <w:p>
+      <w:pPr>
+        <w:rPr>
+          <w:rFonts w:ascii="Arial" w:hAnsi="Arial" w:cs="Arial"/>
+          <w:b/>
+          <w:bCs/>
+          <w:sz w:val="24"/>
+          <w:szCs w:val="24"/>
+        </w:rPr>
+      </w:pPr>
+      <w:r>
+        <w:rPr>
+          <w:rFonts w:ascii="Arial" w:hAnsi="Arial" w:cs="Arial"/>
+          <w:b/>
+          <w:bCs/>
+          <w:sz w:val="24"/>
+          <w:szCs w:val="24"/>
+        </w:rPr>
+        <w:lastRenderedPageBreak/>
+        <w:t xml:space="preserve">PROBLEMÁTICA </w:t>
+      </w:r>
+    </w:p>
+    <w:p>
+      <w:pPr>
+        <w:jc w:val="both"/>
+        <w:rPr>
+          <w:rFonts w:ascii="Arial" w:hAnsi="Arial" w:cs="Arial"/>
+          <w:sz w:val="24"/>
+          <w:szCs w:val="24"/>
+        </w:rPr>
+      </w:pPr>
+    </w:p>
+    <w:p>
+      <w:pPr>
+        <w:jc w:val="both"/>
+        <w:rPr>
+          <w:rFonts w:ascii="Arial" w:hAnsi="Arial" w:cs="Arial"/>
+          <w:sz w:val="24"/>
+          <w:szCs w:val="24"/>
+        </w:rPr>
+      </w:pPr>
+      <w:r>
+        <w:rPr>
+          <w:rFonts w:ascii="Arial" w:hAnsi="Arial" w:cs="Arial"/>
+          <w:sz w:val="24"/>
+          <w:szCs w:val="24"/>
+        </w:rPr>
+        <w:t>En la actualidad el uso de la bicicleta se ha hecho más común entre las personas en todo México, cada vez más personas son las que utilizan este transporte para ir a su trabajo, escuela o alguna actividad recreativa. Según datos del instituto nacional de estadísticas y</w:t>
       </w:r>
       <w:bookmarkStart w:id="0" w:name="_GoBack"/>
       <w:bookmarkEnd w:id="0"/>
-    </w:p>
-    <w:p/>
+      <w:r>
+        <w:rPr>
+          <w:rFonts w:ascii="Arial" w:hAnsi="Arial" w:cs="Arial"/>
+          <w:sz w:val="24"/>
+          <w:szCs w:val="24"/>
+        </w:rPr>
+        <w:t xml:space="preserve"> geografía (</w:t>
+      </w:r>
+      <w:r>
+        <w:rPr>
+          <w:rFonts w:ascii="Arial" w:hAnsi="Arial" w:cs="Arial"/>
+          <w:sz w:val="24"/>
+          <w:szCs w:val="24"/>
+        </w:rPr>
+        <w:t>INEGI)</w:t>
+      </w:r>
+      <w:r>
+        <w:rPr>
+          <w:rFonts w:ascii="Arial" w:hAnsi="Arial" w:cs="Arial"/>
+          <w:sz w:val="24"/>
+          <w:szCs w:val="24"/>
+        </w:rPr>
+        <w:t xml:space="preserve">, en la Ciudad de México y área metropolitana hay aproximadamente dos millones cien mil bicicletas. Esto ha generado que la delincuencia se adapte a nuevas formas de robo ya que hay bicicletas que alcanzan precios extremadamente altos y la demanda de comprar por una bicicleta a un buen precio va en aumento, por lo tanto, el robo de bicicleta es un tema recurrente para los habitantes en la Ciudad de México. Se considera que al menos más de 6 bicicletas son robadas al día solo en la Ciudad de México Y después son vendidas en tianguis, mercado libre, segunda mano y grupos de venta en Facebook. </w:t>
+      </w:r>
+    </w:p>
+    <w:p>
+      <w:pPr>
+        <w:jc w:val="both"/>
+        <w:rPr>
+          <w:rFonts w:ascii="Arial" w:hAnsi="Arial" w:cs="Arial"/>
+          <w:sz w:val="24"/>
+          <w:szCs w:val="24"/>
+        </w:rPr>
+      </w:pPr>
+    </w:p>
+    <w:p>
+      <w:pPr>
+        <w:jc w:val="both"/>
+        <w:rPr>
+          <w:rFonts w:ascii="Arial" w:hAnsi="Arial" w:cs="Arial"/>
+          <w:color w:val="202124"/>
+          <w:sz w:val="24"/>
+          <w:szCs w:val="24"/>
+          <w:shd w:val="clear" w:color="auto" w:fill="FFFFFF"/>
+        </w:rPr>
+      </w:pPr>
+      <w:r>
+        <w:rPr>
+          <w:rFonts w:ascii="Arial" w:hAnsi="Arial" w:cs="Arial"/>
+          <w:sz w:val="24"/>
+          <w:szCs w:val="24"/>
+        </w:rPr>
+        <w:t>Muchas veces cuándo se compra una bicicleta usada, no se cuenta con los papeles o algún documento que acredite que la bicicleta no es robada por lo tanto hay muchas posibilidades de que adquieras una bicicleta robada y esto te pueda causar algún problema legal, existen grupos de Facebook de robo de bicicletas, donde tu subes una publicación con foto de tu bicicleta, explicando que fue robada, pero no son muy útiles, por que suben tantas publicaciones de robos de bicicletas que al final del día tu publicación queda enterrada entre tantas publicaciones</w:t>
+      </w:r>
+      <w:r>
+        <w:rPr>
+          <w:rFonts w:ascii="Arial" w:hAnsi="Arial" w:cs="Arial"/>
+          <w:color w:val="202124"/>
+          <w:sz w:val="24"/>
+          <w:szCs w:val="24"/>
+          <w:shd w:val="clear" w:color="auto" w:fill="FFFFFF"/>
+        </w:rPr>
+        <w:t>.</w:t>
+      </w:r>
+    </w:p>
+    <w:p>
+      <w:pPr>
+        <w:jc w:val="both"/>
+        <w:rPr>
+          <w:rFonts w:ascii="Arial" w:hAnsi="Arial" w:cs="Arial"/>
+          <w:color w:val="202124"/>
+          <w:sz w:val="24"/>
+          <w:szCs w:val="24"/>
+          <w:shd w:val="clear" w:color="auto" w:fill="FFFFFF"/>
+        </w:rPr>
+      </w:pPr>
+    </w:p>
+    <w:p>
+      <w:pPr>
+        <w:jc w:val="both"/>
+        <w:rPr>
+          <w:rFonts w:ascii="Arial" w:hAnsi="Arial" w:cs="Arial"/>
+          <w:b/>
+          <w:bCs/>
+          <w:color w:val="202124"/>
+          <w:sz w:val="24"/>
+          <w:szCs w:val="24"/>
+          <w:shd w:val="clear" w:color="auto" w:fill="FFFFFF"/>
+        </w:rPr>
+      </w:pPr>
+      <w:r>
+        <w:rPr>
+          <w:rFonts w:ascii="Arial" w:hAnsi="Arial" w:cs="Arial"/>
+          <w:b/>
+          <w:bCs/>
+          <w:color w:val="202124"/>
+          <w:sz w:val="24"/>
+          <w:szCs w:val="24"/>
+          <w:shd w:val="clear" w:color="auto" w:fill="FFFFFF"/>
+        </w:rPr>
+        <w:t>PROPUESTA DE PROYECTO</w:t>
+      </w:r>
+    </w:p>
+    <w:p>
+      <w:pPr>
+        <w:jc w:val="both"/>
+        <w:rPr>
+          <w:rFonts w:ascii="Arial" w:hAnsi="Arial" w:cs="Arial"/>
+          <w:color w:val="202124"/>
+          <w:sz w:val="24"/>
+          <w:szCs w:val="24"/>
+          <w:shd w:val="clear" w:color="auto" w:fill="FFFFFF"/>
+        </w:rPr>
+      </w:pPr>
+    </w:p>
+    <w:p>
+      <w:pPr>
+        <w:jc w:val="both"/>
+        <w:rPr>
+          <w:rFonts w:ascii="Arial" w:hAnsi="Arial" w:cs="Arial"/>
+          <w:sz w:val="24"/>
+          <w:szCs w:val="24"/>
+        </w:rPr>
+      </w:pPr>
+      <w:r>
+        <w:rPr>
+          <w:rFonts w:ascii="Arial" w:hAnsi="Arial" w:cs="Arial"/>
+          <w:sz w:val="24"/>
+          <w:szCs w:val="24"/>
+        </w:rPr>
+        <w:t>Este proyecto se propone crear una plataforma para la verificación de bicicletas si tienen reporte de robo o no, en dado caso de que</w:t>
+      </w:r>
+      <w:r>
+        <w:rPr>
+          <w:rFonts w:ascii="Arial" w:hAnsi="Arial" w:cs="Arial"/>
+          <w:sz w:val="24"/>
+          <w:szCs w:val="24"/>
+        </w:rPr>
+        <w:t xml:space="preserve"> </w:t>
+      </w:r>
+      <w:r>
+        <w:rPr>
+          <w:rFonts w:ascii="Arial" w:hAnsi="Arial" w:cs="Arial"/>
+          <w:sz w:val="24"/>
+          <w:szCs w:val="24"/>
+        </w:rPr>
+        <w:t>estén vendiendo una bicicleta que tenga reporte de robo, puedes ponerte en contacto con el afectado para informarle de la situación, con esto se espera aminorar el problema de cuando se adquiere una bicicleta que es robada.</w:t>
+      </w:r>
+    </w:p>
+    <w:p>
+      <w:pPr>
+        <w:jc w:val="both"/>
+        <w:rPr>
+          <w:rFonts w:ascii="Arial" w:hAnsi="Arial" w:cs="Arial"/>
+          <w:sz w:val="24"/>
+          <w:szCs w:val="24"/>
+        </w:rPr>
+      </w:pPr>
+    </w:p>
+    <w:p>
+      <w:pPr>
+        <w:jc w:val="both"/>
+        <w:rPr>
+          <w:rFonts w:ascii="Arial" w:hAnsi="Arial" w:cs="Arial"/>
+          <w:b/>
+          <w:bCs/>
+          <w:sz w:val="24"/>
+          <w:szCs w:val="24"/>
+        </w:rPr>
+      </w:pPr>
+    </w:p>
+    <w:p>
+      <w:pPr>
+        <w:jc w:val="both"/>
+        <w:rPr>
+          <w:rFonts w:ascii="Arial" w:hAnsi="Arial" w:cs="Arial"/>
+          <w:b/>
+          <w:bCs/>
+          <w:sz w:val="24"/>
+          <w:szCs w:val="24"/>
+        </w:rPr>
+      </w:pPr>
+    </w:p>
+    <w:p>
+      <w:pPr>
+        <w:jc w:val="both"/>
+        <w:rPr>
+          <w:rFonts w:ascii="Arial" w:hAnsi="Arial" w:cs="Arial"/>
+          <w:b/>
+          <w:bCs/>
+          <w:sz w:val="24"/>
+          <w:szCs w:val="24"/>
+        </w:rPr>
+      </w:pPr>
+    </w:p>
+    <w:p>
+      <w:pPr>
+        <w:jc w:val="both"/>
+        <w:rPr>
+          <w:rFonts w:ascii="Arial" w:hAnsi="Arial" w:cs="Arial"/>
+          <w:b/>
+          <w:bCs/>
+          <w:sz w:val="24"/>
+          <w:szCs w:val="24"/>
+        </w:rPr>
+      </w:pPr>
+    </w:p>
+    <w:p>
+      <w:pPr>
+        <w:jc w:val="both"/>
+        <w:rPr>
+          <w:rFonts w:ascii="Arial" w:hAnsi="Arial" w:cs="Arial"/>
+          <w:b/>
+          <w:bCs/>
+          <w:sz w:val="24"/>
+          <w:szCs w:val="24"/>
+        </w:rPr>
+      </w:pPr>
+    </w:p>
+    <w:p>
+      <w:pPr>
+        <w:jc w:val="both"/>
+        <w:rPr>
+          <w:rFonts w:ascii="Arial" w:hAnsi="Arial" w:cs="Arial"/>
+          <w:b/>
+          <w:bCs/>
+          <w:sz w:val="24"/>
+          <w:szCs w:val="24"/>
+        </w:rPr>
+      </w:pPr>
+    </w:p>
+    <w:p>
+      <w:pPr>
+        <w:jc w:val="both"/>
+        <w:rPr>
+          <w:rFonts w:ascii="Arial" w:hAnsi="Arial" w:cs="Arial"/>
+          <w:b/>
+          <w:bCs/>
+          <w:sz w:val="24"/>
+          <w:szCs w:val="24"/>
+        </w:rPr>
+      </w:pPr>
+    </w:p>
+    <w:p>
+      <w:pPr>
+        <w:jc w:val="both"/>
+        <w:rPr>
+          <w:rFonts w:ascii="Arial" w:hAnsi="Arial" w:cs="Arial"/>
+          <w:b/>
+          <w:bCs/>
+          <w:sz w:val="24"/>
+          <w:szCs w:val="24"/>
+        </w:rPr>
+      </w:pPr>
+    </w:p>
+    <w:p>
+      <w:pPr>
+        <w:jc w:val="both"/>
+        <w:rPr>
+          <w:rFonts w:ascii="Arial" w:hAnsi="Arial" w:cs="Arial"/>
+          <w:b/>
+          <w:bCs/>
+          <w:sz w:val="24"/>
+          <w:szCs w:val="24"/>
+        </w:rPr>
+      </w:pPr>
+    </w:p>
+    <w:p>
+      <w:pPr>
+        <w:jc w:val="both"/>
+        <w:rPr>
+          <w:rFonts w:ascii="Arial" w:hAnsi="Arial" w:cs="Arial"/>
+          <w:b/>
+          <w:bCs/>
+          <w:sz w:val="24"/>
+          <w:szCs w:val="24"/>
+        </w:rPr>
+      </w:pPr>
+    </w:p>
+    <w:p>
+      <w:pPr>
+        <w:jc w:val="both"/>
+        <w:rPr>
+          <w:rFonts w:ascii="Arial" w:hAnsi="Arial" w:cs="Arial"/>
+          <w:b/>
+          <w:bCs/>
+          <w:sz w:val="24"/>
+          <w:szCs w:val="24"/>
+        </w:rPr>
+      </w:pPr>
+    </w:p>
+    <w:p>
+      <w:pPr>
+        <w:jc w:val="both"/>
+        <w:rPr>
+          <w:rFonts w:ascii="Arial" w:hAnsi="Arial" w:cs="Arial"/>
+          <w:b/>
+          <w:bCs/>
+          <w:sz w:val="24"/>
+          <w:szCs w:val="24"/>
+        </w:rPr>
+      </w:pPr>
+    </w:p>
+    <w:p>
+      <w:pPr>
+        <w:jc w:val="both"/>
+        <w:rPr>
+          <w:rFonts w:ascii="Arial" w:hAnsi="Arial" w:cs="Arial"/>
+          <w:b/>
+          <w:bCs/>
+          <w:sz w:val="24"/>
+          <w:szCs w:val="24"/>
+        </w:rPr>
+      </w:pPr>
+    </w:p>
+    <w:p>
+      <w:pPr>
+        <w:jc w:val="both"/>
+        <w:rPr>
+          <w:rFonts w:ascii="Arial" w:hAnsi="Arial" w:cs="Arial"/>
+          <w:b/>
+          <w:bCs/>
+          <w:sz w:val="24"/>
+          <w:szCs w:val="24"/>
+        </w:rPr>
+      </w:pPr>
+    </w:p>
+    <w:p>
+      <w:pPr>
+        <w:jc w:val="both"/>
+        <w:rPr>
+          <w:rFonts w:ascii="Arial" w:hAnsi="Arial" w:cs="Arial"/>
+          <w:b/>
+          <w:bCs/>
+          <w:sz w:val="24"/>
+          <w:szCs w:val="24"/>
+        </w:rPr>
+      </w:pPr>
+    </w:p>
+    <w:p>
+      <w:pPr>
+        <w:jc w:val="both"/>
+        <w:rPr>
+          <w:rFonts w:ascii="Arial" w:hAnsi="Arial" w:cs="Arial"/>
+          <w:b/>
+          <w:bCs/>
+          <w:sz w:val="24"/>
+          <w:szCs w:val="24"/>
+        </w:rPr>
+      </w:pPr>
+    </w:p>
+    <w:p>
+      <w:pPr>
+        <w:jc w:val="both"/>
+        <w:rPr>
+          <w:rFonts w:ascii="Arial" w:hAnsi="Arial" w:cs="Arial"/>
+          <w:b/>
+          <w:bCs/>
+          <w:sz w:val="24"/>
+          <w:szCs w:val="24"/>
+        </w:rPr>
+      </w:pPr>
+      <w:r>
+        <w:rPr>
+          <w:rFonts w:ascii="Arial" w:hAnsi="Arial" w:cs="Arial"/>
+          <w:b/>
+          <w:bCs/>
+          <w:sz w:val="24"/>
+          <w:szCs w:val="24"/>
+        </w:rPr>
+        <w:lastRenderedPageBreak/>
+        <w:t>LISTA DE ACTIVIDADES</w:t>
+      </w:r>
+    </w:p>
+    <w:p>
+      <w:pPr>
+        <w:jc w:val="both"/>
+        <w:rPr>
+          <w:rFonts w:ascii="Arial" w:hAnsi="Arial" w:cs="Arial"/>
+          <w:b/>
+          <w:bCs/>
+          <w:sz w:val="24"/>
+          <w:szCs w:val="24"/>
+        </w:rPr>
+      </w:pPr>
+    </w:p>
+    <w:p>
+      <w:pPr>
+        <w:jc w:val="both"/>
+        <w:rPr>
+          <w:rFonts w:ascii="Arial" w:hAnsi="Arial" w:cs="Arial"/>
+          <w:b/>
+          <w:bCs/>
+          <w:sz w:val="24"/>
+          <w:szCs w:val="24"/>
+        </w:rPr>
+      </w:pPr>
+      <w:r>
+        <w:rPr>
+          <w:noProof/>
+        </w:rPr>
+        <w:drawing>
+          <wp:inline distT="0" distB="0" distL="0" distR="0" wp14:anchorId="18E24FEA" wp14:editId="1C675725">
+            <wp:extent cx="5967809" cy="2695575"/>
+            <wp:effectExtent l="0" t="0" r="0" b="0"/>
+            <wp:docPr id="1" name="Imagen 1"/>
+            <wp:cNvGraphicFramePr>
+              <a:graphicFrameLocks xmlns:a="http://schemas.openxmlformats.org/drawingml/2006/main" noChangeAspect="1"/>
+            </wp:cNvGraphicFramePr>
+            <a:graphic xmlns:a="http://schemas.openxmlformats.org/drawingml/2006/main">
+              <a:graphicData uri="http://schemas.openxmlformats.org/drawingml/2006/picture">
+                <pic:pic xmlns:pic="http://schemas.openxmlformats.org/drawingml/2006/picture">
+                  <pic:nvPicPr>
+                    <pic:cNvPr id="1" name=""/>
+                    <pic:cNvPicPr/>
+                  </pic:nvPicPr>
+                  <pic:blipFill>
+                    <a:blip r:embed="rId7"/>
+                    <a:stretch>
+                      <a:fillRect/>
+                    </a:stretch>
+                  </pic:blipFill>
+                  <pic:spPr>
+                    <a:xfrm>
+                      <a:off x="0" y="0"/>
+                      <a:ext cx="5980471" cy="2701294"/>
+                    </a:xfrm>
+                    <a:prstGeom prst="rect">
+                      <a:avLst/>
+                    </a:prstGeom>
+                  </pic:spPr>
+                </pic:pic>
+              </a:graphicData>
+            </a:graphic>
+          </wp:inline>
+        </w:drawing>
+      </w:r>
+    </w:p>
+    <w:p>
+      <w:pPr>
+        <w:jc w:val="both"/>
+        <w:rPr>
+          <w:rFonts w:ascii="Arial" w:hAnsi="Arial" w:cs="Arial"/>
+          <w:b/>
+          <w:bCs/>
+          <w:sz w:val="24"/>
+          <w:szCs w:val="24"/>
+        </w:rPr>
+      </w:pPr>
+    </w:p>
+    <w:p>
+      <w:pPr>
+        <w:jc w:val="both"/>
+        <w:rPr>
+          <w:rFonts w:ascii="Arial" w:hAnsi="Arial" w:cs="Arial"/>
+          <w:b/>
+          <w:bCs/>
+          <w:sz w:val="24"/>
+          <w:szCs w:val="24"/>
+        </w:rPr>
+      </w:pPr>
+      <w:r>
+        <w:rPr>
+          <w:rFonts w:ascii="Arial" w:hAnsi="Arial" w:cs="Arial"/>
+          <w:b/>
+          <w:bCs/>
+          <w:sz w:val="24"/>
+          <w:szCs w:val="24"/>
+        </w:rPr>
+        <w:t>DIAGRAMA DE GANTT</w:t>
+      </w:r>
+    </w:p>
+    <w:p/>
+    <w:p>
+      <w:r>
+        <w:rPr>
+          <w:noProof/>
+        </w:rPr>
+        <w:drawing>
+          <wp:inline distT="0" distB="0" distL="0" distR="0" wp14:anchorId="2BD30998" wp14:editId="6EAB626D">
+            <wp:extent cx="6031230" cy="3248025"/>
+            <wp:effectExtent l="0" t="0" r="7620" b="9525"/>
+            <wp:docPr id="3" name="Imagen 3"/>
+            <wp:cNvGraphicFramePr>
+              <a:graphicFrameLocks xmlns:a="http://schemas.openxmlformats.org/drawingml/2006/main" noChangeAspect="1"/>
+            </wp:cNvGraphicFramePr>
+            <a:graphic xmlns:a="http://schemas.openxmlformats.org/drawingml/2006/main">
+              <a:graphicData uri="http://schemas.openxmlformats.org/drawingml/2006/picture">
+                <pic:pic xmlns:pic="http://schemas.openxmlformats.org/drawingml/2006/picture">
+                  <pic:nvPicPr>
+                    <pic:cNvPr id="1" name=""/>
+                    <pic:cNvPicPr/>
+                  </pic:nvPicPr>
+                  <pic:blipFill>
+                    <a:blip r:embed="rId8"/>
+                    <a:stretch>
+                      <a:fillRect/>
+                    </a:stretch>
+                  </pic:blipFill>
+                  <pic:spPr>
+                    <a:xfrm>
+                      <a:off x="0" y="0"/>
+                      <a:ext cx="6031230" cy="3248025"/>
+                    </a:xfrm>
+                    <a:prstGeom prst="rect">
+                      <a:avLst/>
+                    </a:prstGeom>
+                  </pic:spPr>
+                </pic:pic>
+              </a:graphicData>
+            </a:graphic>
+          </wp:inline>
+        </w:drawing>
+      </w:r>
+    </w:p>
     <w:sectPr>
-      <w:footerReference w:type="default" r:id="rId7"/>
+      <w:footerReference w:type="default" r:id="rId9"/>
       <w:pgSz w:w="12240" w:h="15840"/>
       <w:pgMar w:top="1417" w:right="1701" w:bottom="1417" w:left="1701" w:header="708" w:footer="708" w:gutter="0"/>
       <w:cols w:space="708"/>
@@ -951,7 +1131,7 @@
 </file>
 
 <file path=word/endnotes.xml><?xml version="1.0" encoding="utf-8"?>
-<w:endnotes xmlns:wpc="http://schemas.microsoft.com/office/word/2010/wordprocessingCanvas" xmlns:cx="http://schemas.microsoft.com/office/drawing/2014/chartex" xmlns:cx1="http://schemas.microsoft.com/office/drawing/2015/9/8/chartex" xmlns:cx2="http://schemas.microsoft.com/office/drawing/2015/10/21/chartex" xmlns:cx3="http://schemas.microsoft.com/office/drawing/2016/5/9/chartex" xmlns:cx4="http://schemas.microsoft.com/office/drawing/2016/5/10/chartex" xmlns:cx5="http://schemas.microsoft.com/office/drawing/2016/5/11/chartex" xmlns:cx6="http://schemas.microsoft.com/office/drawing/2016/5/12/chartex" xmlns:cx7="http://schemas.microsoft.com/office/drawing/2016/5/13/chartex" xmlns:cx8="http://schemas.microsoft.com/office/drawing/2016/5/14/chartex" xmlns:mc="http://schemas.openxmlformats.org/markup-compatibility/2006" xmlns:aink="http://schemas.microsoft.com/office/drawing/2016/ink" xmlns:am3d="http://schemas.microsoft.com/office/drawing/2017/model3d" xmlns:o="urn:schemas-microsoft-com:office:office" xmlns:r="http://schemas.openxmlformats.org/officeDocument/2006/relationships" xmlns:m="http://schemas.openxmlformats.org/officeDocument/2006/math" xmlns:v="urn:schemas-microsoft-com:vml" xmlns:wp14="http://schemas.microsoft.com/office/word/2010/wordprocessingDrawing" xmlns:wp="http://schemas.openxmlformats.org/drawingml/2006/wordprocessingDrawing" xmlns:w10="urn:schemas-microsoft-com:office:word" xmlns:w="http://schemas.openxmlformats.org/wordprocessingml/2006/main" xmlns:w14="http://schemas.microsoft.com/office/word/2010/wordml" xmlns:w15="http://schemas.microsoft.com/office/word/2012/wordml" xmlns:w16cid="http://schemas.microsoft.com/office/word/2016/wordml/cid" xmlns:w16se="http://schemas.microsoft.com/office/word/2015/wordml/symex" xmlns:wpg="http://schemas.microsoft.com/office/word/2010/wordprocessingGroup" xmlns:wpi="http://schemas.microsoft.com/office/word/2010/wordprocessingInk" xmlns:wne="http://schemas.microsoft.com/office/word/2006/wordml" xmlns:wps="http://schemas.microsoft.com/office/word/2010/wordprocessingShape" mc:Ignorable="w14 w15 w16se w16cid wp14">
+<w:endnotes xmlns:wpc="http://schemas.microsoft.com/office/word/2010/wordprocessingCanvas" xmlns:cx="http://schemas.microsoft.com/office/drawing/2014/chartex" xmlns:cx1="http://schemas.microsoft.com/office/drawing/2015/9/8/chartex" xmlns:cx2="http://schemas.microsoft.com/office/drawing/2015/10/21/chartex" xmlns:cx3="http://schemas.microsoft.com/office/drawing/2016/5/9/chartex" xmlns:cx4="http://schemas.microsoft.com/office/drawing/2016/5/10/chartex" xmlns:cx5="http://schemas.microsoft.com/office/drawing/2016/5/11/chartex" xmlns:cx6="http://schemas.microsoft.com/office/drawing/2016/5/12/chartex" xmlns:cx7="http://schemas.microsoft.com/office/drawing/2016/5/13/chartex" xmlns:cx8="http://schemas.microsoft.com/office/drawing/2016/5/14/chartex" xmlns:mc="http://schemas.openxmlformats.org/markup-compatibility/2006" xmlns:aink="http://schemas.microsoft.com/office/drawing/2016/ink" xmlns:am3d="http://schemas.microsoft.com/office/drawing/2017/model3d" xmlns:o="urn:schemas-microsoft-com:office:office" xmlns:r="http://schemas.openxmlformats.org/officeDocument/2006/relationships" xmlns:m="http://schemas.openxmlformats.org/officeDocument/2006/math" xmlns:v="urn:schemas-microsoft-com:vml" xmlns:wp14="http://schemas.microsoft.com/office/word/2010/wordprocessingDrawing" xmlns:wp="http://schemas.openxmlformats.org/drawingml/2006/wordprocessingDrawing" xmlns:w10="urn:schemas-microsoft-com:office:word" xmlns:w="http://schemas.openxmlformats.org/wordprocessingml/2006/main" xmlns:w14="http://schemas.microsoft.com/office/word/2010/wordml" xmlns:w15="http://schemas.microsoft.com/office/word/2012/wordml" xmlns:w16cex="http://schemas.microsoft.com/office/word/2018/wordml/cex" xmlns:w16cid="http://schemas.microsoft.com/office/word/2016/wordml/cid" xmlns:w16="http://schemas.microsoft.com/office/word/2018/wordml" xmlns:w16se="http://schemas.microsoft.com/office/word/2015/wordml/symex" xmlns:wpg="http://schemas.microsoft.com/office/word/2010/wordprocessingGroup" xmlns:wpi="http://schemas.microsoft.com/office/word/2010/wordprocessingInk" xmlns:wne="http://schemas.microsoft.com/office/word/2006/wordml" xmlns:wps="http://schemas.microsoft.com/office/word/2010/wordprocessingShape" mc:Ignorable="w14 w15 w16se w16cid w16 w16cex wp14">
   <w:endnote w:type="separator" w:id="-1">
     <w:p>
       <w:r>
@@ -970,7 +1150,7 @@
 </file>
 
 <file path=word/footer1.xml><?xml version="1.0" encoding="utf-8"?>
-<w:ftr xmlns:wpc="http://schemas.microsoft.com/office/word/2010/wordprocessingCanvas" xmlns:cx="http://schemas.microsoft.com/office/drawing/2014/chartex" xmlns:cx1="http://schemas.microsoft.com/office/drawing/2015/9/8/chartex" xmlns:cx2="http://schemas.microsoft.com/office/drawing/2015/10/21/chartex" xmlns:cx3="http://schemas.microsoft.com/office/drawing/2016/5/9/chartex" xmlns:cx4="http://schemas.microsoft.com/office/drawing/2016/5/10/chartex" xmlns:cx5="http://schemas.microsoft.com/office/drawing/2016/5/11/chartex" xmlns:cx6="http://schemas.microsoft.com/office/drawing/2016/5/12/chartex" xmlns:cx7="http://schemas.microsoft.com/office/drawing/2016/5/13/chartex" xmlns:cx8="http://schemas.microsoft.com/office/drawing/2016/5/14/chartex" xmlns:mc="http://schemas.openxmlformats.org/markup-compatibility/2006" xmlns:aink="http://schemas.microsoft.com/office/drawing/2016/ink" xmlns:am3d="http://schemas.microsoft.com/office/drawing/2017/model3d" xmlns:o="urn:schemas-microsoft-com:office:office" xmlns:r="http://schemas.openxmlformats.org/officeDocument/2006/relationships" xmlns:m="http://schemas.openxmlformats.org/officeDocument/2006/math" xmlns:v="urn:schemas-microsoft-com:vml" xmlns:wp14="http://schemas.microsoft.com/office/word/2010/wordprocessingDrawing" xmlns:wp="http://schemas.openxmlformats.org/drawingml/2006/wordprocessingDrawing" xmlns:w10="urn:schemas-microsoft-com:office:word" xmlns:w="http://schemas.openxmlformats.org/wordprocessingml/2006/main" xmlns:w14="http://schemas.microsoft.com/office/word/2010/wordml" xmlns:w15="http://schemas.microsoft.com/office/word/2012/wordml" xmlns:w16cid="http://schemas.microsoft.com/office/word/2016/wordml/cid" xmlns:w16se="http://schemas.microsoft.com/office/word/2015/wordml/symex" xmlns:wpg="http://schemas.microsoft.com/office/word/2010/wordprocessingGroup" xmlns:wpi="http://schemas.microsoft.com/office/word/2010/wordprocessingInk" xmlns:wne="http://schemas.microsoft.com/office/word/2006/wordml" xmlns:wps="http://schemas.microsoft.com/office/word/2010/wordprocessingShape" mc:Ignorable="w14 w15 w16se w16cid wp14">
+<w:ftr xmlns:wpc="http://schemas.microsoft.com/office/word/2010/wordprocessingCanvas" xmlns:cx="http://schemas.microsoft.com/office/drawing/2014/chartex" xmlns:cx1="http://schemas.microsoft.com/office/drawing/2015/9/8/chartex" xmlns:cx2="http://schemas.microsoft.com/office/drawing/2015/10/21/chartex" xmlns:cx3="http://schemas.microsoft.com/office/drawing/2016/5/9/chartex" xmlns:cx4="http://schemas.microsoft.com/office/drawing/2016/5/10/chartex" xmlns:cx5="http://schemas.microsoft.com/office/drawing/2016/5/11/chartex" xmlns:cx6="http://schemas.microsoft.com/office/drawing/2016/5/12/chartex" xmlns:cx7="http://schemas.microsoft.com/office/drawing/2016/5/13/chartex" xmlns:cx8="http://schemas.microsoft.com/office/drawing/2016/5/14/chartex" xmlns:mc="http://schemas.openxmlformats.org/markup-compatibility/2006" xmlns:aink="http://schemas.microsoft.com/office/drawing/2016/ink" xmlns:am3d="http://schemas.microsoft.com/office/drawing/2017/model3d" xmlns:o="urn:schemas-microsoft-com:office:office" xmlns:r="http://schemas.openxmlformats.org/officeDocument/2006/relationships" xmlns:m="http://schemas.openxmlformats.org/officeDocument/2006/math" xmlns:v="urn:schemas-microsoft-com:vml" xmlns:wp14="http://schemas.microsoft.com/office/word/2010/wordprocessingDrawing" xmlns:wp="http://schemas.openxmlformats.org/drawingml/2006/wordprocessingDrawing" xmlns:w10="urn:schemas-microsoft-com:office:word" xmlns:w="http://schemas.openxmlformats.org/wordprocessingml/2006/main" xmlns:w14="http://schemas.microsoft.com/office/word/2010/wordml" xmlns:w15="http://schemas.microsoft.com/office/word/2012/wordml" xmlns:w16cex="http://schemas.microsoft.com/office/word/2018/wordml/cex" xmlns:w16cid="http://schemas.microsoft.com/office/word/2016/wordml/cid" xmlns:w16="http://schemas.microsoft.com/office/word/2018/wordml" xmlns:w16se="http://schemas.microsoft.com/office/word/2015/wordml/symex" xmlns:wpg="http://schemas.microsoft.com/office/word/2010/wordprocessingGroup" xmlns:wpi="http://schemas.microsoft.com/office/word/2010/wordprocessingInk" xmlns:wne="http://schemas.microsoft.com/office/word/2006/wordml" xmlns:wps="http://schemas.microsoft.com/office/word/2010/wordprocessingShape" mc:Ignorable="w14 w15 w16se w16cid w16 w16cex wp14">
   <w:p/>
   <w:p>
     <w:pPr>
@@ -1029,7 +1209,7 @@
 </file>
 
 <file path=word/footnotes.xml><?xml version="1.0" encoding="utf-8"?>
-<w:footnotes xmlns:wpc="http://schemas.microsoft.com/office/word/2010/wordprocessingCanvas" xmlns:cx="http://schemas.microsoft.com/office/drawing/2014/chartex" xmlns:cx1="http://schemas.microsoft.com/office/drawing/2015/9/8/chartex" xmlns:cx2="http://schemas.microsoft.com/office/drawing/2015/10/21/chartex" xmlns:cx3="http://schemas.microsoft.com/office/drawing/2016/5/9/chartex" xmlns:cx4="http://schemas.microsoft.com/office/drawing/2016/5/10/chartex" xmlns:cx5="http://schemas.microsoft.com/office/drawing/2016/5/11/chartex" xmlns:cx6="http://schemas.microsoft.com/office/drawing/2016/5/12/chartex" xmlns:cx7="http://schemas.microsoft.com/office/drawing/2016/5/13/chartex" xmlns:cx8="http://schemas.microsoft.com/office/drawing/2016/5/14/chartex" xmlns:mc="http://schemas.openxmlformats.org/markup-compatibility/2006" xmlns:aink="http://schemas.microsoft.com/office/drawing/2016/ink" xmlns:am3d="http://schemas.microsoft.com/office/drawing/2017/model3d" xmlns:o="urn:schemas-microsoft-com:office:office" xmlns:r="http://schemas.openxmlformats.org/officeDocument/2006/relationships" xmlns:m="http://schemas.openxmlformats.org/officeDocument/2006/math" xmlns:v="urn:schemas-microsoft-com:vml" xmlns:wp14="http://schemas.microsoft.com/office/word/2010/wordprocessingDrawing" xmlns:wp="http://schemas.openxmlformats.org/drawingml/2006/wordprocessingDrawing" xmlns:w10="urn:schemas-microsoft-com:office:word" xmlns:w="http://schemas.openxmlformats.org/wordprocessingml/2006/main" xmlns:w14="http://schemas.microsoft.com/office/word/2010/wordml" xmlns:w15="http://schemas.microsoft.com/office/word/2012/wordml" xmlns:w16cid="http://schemas.microsoft.com/office/word/2016/wordml/cid" xmlns:w16se="http://schemas.microsoft.com/office/word/2015/wordml/symex" xmlns:wpg="http://schemas.microsoft.com/office/word/2010/wordprocessingGroup" xmlns:wpi="http://schemas.microsoft.com/office/word/2010/wordprocessingInk" xmlns:wne="http://schemas.microsoft.com/office/word/2006/wordml" xmlns:wps="http://schemas.microsoft.com/office/word/2010/wordprocessingShape" mc:Ignorable="w14 w15 w16se w16cid wp14">
+<w:footnotes xmlns:wpc="http://schemas.microsoft.com/office/word/2010/wordprocessingCanvas" xmlns:cx="http://schemas.microsoft.com/office/drawing/2014/chartex" xmlns:cx1="http://schemas.microsoft.com/office/drawing/2015/9/8/chartex" xmlns:cx2="http://schemas.microsoft.com/office/drawing/2015/10/21/chartex" xmlns:cx3="http://schemas.microsoft.com/office/drawing/2016/5/9/chartex" xmlns:cx4="http://schemas.microsoft.com/office/drawing/2016/5/10/chartex" xmlns:cx5="http://schemas.microsoft.com/office/drawing/2016/5/11/chartex" xmlns:cx6="http://schemas.microsoft.com/office/drawing/2016/5/12/chartex" xmlns:cx7="http://schemas.microsoft.com/office/drawing/2016/5/13/chartex" xmlns:cx8="http://schemas.microsoft.com/office/drawing/2016/5/14/chartex" xmlns:mc="http://schemas.openxmlformats.org/markup-compatibility/2006" xmlns:aink="http://schemas.microsoft.com/office/drawing/2016/ink" xmlns:am3d="http://schemas.microsoft.com/office/drawing/2017/model3d" xmlns:o="urn:schemas-microsoft-com:office:office" xmlns:r="http://schemas.openxmlformats.org/officeDocument/2006/relationships" xmlns:m="http://schemas.openxmlformats.org/officeDocument/2006/math" xmlns:v="urn:schemas-microsoft-com:vml" xmlns:wp14="http://schemas.microsoft.com/office/word/2010/wordprocessingDrawing" xmlns:wp="http://schemas.openxmlformats.org/drawingml/2006/wordprocessingDrawing" xmlns:w10="urn:schemas-microsoft-com:office:word" xmlns:w="http://schemas.openxmlformats.org/wordprocessingml/2006/main" xmlns:w14="http://schemas.microsoft.com/office/word/2010/wordml" xmlns:w15="http://schemas.microsoft.com/office/word/2012/wordml" xmlns:w16cex="http://schemas.microsoft.com/office/word/2018/wordml/cex" xmlns:w16cid="http://schemas.microsoft.com/office/word/2016/wordml/cid" xmlns:w16="http://schemas.microsoft.com/office/word/2018/wordml" xmlns:w16se="http://schemas.microsoft.com/office/word/2015/wordml/symex" xmlns:wpg="http://schemas.microsoft.com/office/word/2010/wordprocessingGroup" xmlns:wpi="http://schemas.microsoft.com/office/word/2010/wordprocessingInk" xmlns:wne="http://schemas.microsoft.com/office/word/2006/wordml" xmlns:wps="http://schemas.microsoft.com/office/word/2010/wordprocessingShape" mc:Ignorable="w14 w15 w16se w16cid w16 w16cex wp14">
   <w:footnote w:type="separator" w:id="-1">
     <w:p>
       <w:r>
@@ -1048,7 +1228,7 @@
 </file>
 
 <file path=word/styles.xml><?xml version="1.0" encoding="utf-8"?>
-<w:styles xmlns:mc="http://schemas.openxmlformats.org/markup-compatibility/2006" xmlns:r="http://schemas.openxmlformats.org/officeDocument/2006/relationships" xmlns:w="http://schemas.openxmlformats.org/wordprocessingml/2006/main" xmlns:w14="http://schemas.microsoft.com/office/word/2010/wordml" xmlns:w15="http://schemas.microsoft.com/office/word/2012/wordml" xmlns:w16cid="http://schemas.microsoft.com/office/word/2016/wordml/cid" xmlns:w16se="http://schemas.microsoft.com/office/word/2015/wordml/symex" mc:Ignorable="w14 w15 w16se w16cid">
+<w:styles xmlns:mc="http://schemas.openxmlformats.org/markup-compatibility/2006" xmlns:r="http://schemas.openxmlformats.org/officeDocument/2006/relationships" xmlns:w="http://schemas.openxmlformats.org/wordprocessingml/2006/main" xmlns:w14="http://schemas.microsoft.com/office/word/2010/wordml" xmlns:w15="http://schemas.microsoft.com/office/word/2012/wordml" xmlns:w16cex="http://schemas.microsoft.com/office/word/2018/wordml/cex" xmlns:w16cid="http://schemas.microsoft.com/office/word/2016/wordml/cid" xmlns:w16="http://schemas.microsoft.com/office/word/2018/wordml" xmlns:w16se="http://schemas.microsoft.com/office/word/2015/wordml/symex" mc:Ignorable="w14 w15 w16se w16cid w16 w16cex">
   <w:docDefaults>
     <w:rPrDefault>
       <w:rPr>

</xml_diff>

<commit_message>
Agregando tabla de costos
</commit_message>
<xml_diff>
--- a/planeacion proyecto.docx
+++ b/planeacion proyecto.docx
@@ -1150,6 +1150,188 @@
           <w:szCs w:val="24"/>
         </w:rPr>
         <w:lastRenderedPageBreak/>
+        <w:t>COSTOS DEL PROYECTO</w:t>
+      </w:r>
+    </w:p>
+    <w:p>
+      <w:pPr>
+        <w:jc w:val="both"/>
+        <w:rPr>
+          <w:rFonts w:ascii="Arial" w:hAnsi="Arial" w:cs="Arial"/>
+          <w:b/>
+          <w:bCs/>
+          <w:sz w:val="24"/>
+          <w:szCs w:val="24"/>
+        </w:rPr>
+      </w:pPr>
+    </w:p>
+    <w:p>
+      <w:pPr>
+        <w:jc w:val="center"/>
+        <w:rPr>
+          <w:rFonts w:ascii="Arial" w:hAnsi="Arial" w:cs="Arial"/>
+          <w:b/>
+          <w:bCs/>
+          <w:sz w:val="24"/>
+          <w:szCs w:val="24"/>
+        </w:rPr>
+      </w:pPr>
+      <w:r>
+        <w:drawing>
+          <wp:inline distT="0" distB="0" distL="0" distR="0" wp14:anchorId="4A2EA336" wp14:editId="5B7310EB">
+            <wp:extent cx="4229100" cy="581025"/>
+            <wp:effectExtent l="0" t="0" r="0" b="9525"/>
+            <wp:docPr id="4" name="Imagen 4"/>
+            <wp:cNvGraphicFramePr>
+              <a:graphicFrameLocks xmlns:a="http://schemas.openxmlformats.org/drawingml/2006/main" noChangeAspect="1"/>
+            </wp:cNvGraphicFramePr>
+            <a:graphic xmlns:a="http://schemas.openxmlformats.org/drawingml/2006/main">
+              <a:graphicData uri="http://schemas.openxmlformats.org/drawingml/2006/picture">
+                <pic:pic xmlns:pic="http://schemas.openxmlformats.org/drawingml/2006/picture">
+                  <pic:nvPicPr>
+                    <pic:cNvPr id="0" name="Picture 1"/>
+                    <pic:cNvPicPr>
+                      <a:picLocks noChangeAspect="1" noChangeArrowheads="1"/>
+                    </pic:cNvPicPr>
+                  </pic:nvPicPr>
+                  <pic:blipFill>
+                    <a:blip r:embed="rId10">
+                      <a:extLst>
+                        <a:ext uri="{28A0092B-C50C-407E-A947-70E740481C1C}">
+                          <a14:useLocalDpi xmlns:a14="http://schemas.microsoft.com/office/drawing/2010/main" val="0"/>
+                        </a:ext>
+                      </a:extLst>
+                    </a:blip>
+                    <a:srcRect/>
+                    <a:stretch>
+                      <a:fillRect/>
+                    </a:stretch>
+                  </pic:blipFill>
+                  <pic:spPr bwMode="auto">
+                    <a:xfrm>
+                      <a:off x="0" y="0"/>
+                      <a:ext cx="4229100" cy="581025"/>
+                    </a:xfrm>
+                    <a:prstGeom prst="rect">
+                      <a:avLst/>
+                    </a:prstGeom>
+                    <a:noFill/>
+                    <a:ln>
+                      <a:noFill/>
+                    </a:ln>
+                  </pic:spPr>
+                </pic:pic>
+              </a:graphicData>
+            </a:graphic>
+          </wp:inline>
+        </w:drawing>
+      </w:r>
+    </w:p>
+    <w:p>
+      <w:pPr>
+        <w:jc w:val="center"/>
+        <w:rPr>
+          <w:rFonts w:ascii="Arial" w:hAnsi="Arial" w:cs="Arial"/>
+          <w:b/>
+          <w:bCs/>
+          <w:sz w:val="24"/>
+          <w:szCs w:val="24"/>
+        </w:rPr>
+      </w:pPr>
+    </w:p>
+    <w:p>
+      <w:pPr>
+        <w:jc w:val="center"/>
+        <w:rPr>
+          <w:rFonts w:ascii="Arial" w:hAnsi="Arial" w:cs="Arial"/>
+          <w:b/>
+          <w:bCs/>
+          <w:sz w:val="24"/>
+          <w:szCs w:val="24"/>
+        </w:rPr>
+      </w:pPr>
+      <w:r>
+        <w:drawing>
+          <wp:inline distT="0" distB="0" distL="0" distR="0" wp14:anchorId="21591591" wp14:editId="0873AC8E">
+            <wp:extent cx="2114550" cy="962025"/>
+            <wp:effectExtent l="0" t="0" r="0" b="9525"/>
+            <wp:docPr id="5" name="Imagen 5"/>
+            <wp:cNvGraphicFramePr>
+              <a:graphicFrameLocks xmlns:a="http://schemas.openxmlformats.org/drawingml/2006/main" noChangeAspect="1"/>
+            </wp:cNvGraphicFramePr>
+            <a:graphic xmlns:a="http://schemas.openxmlformats.org/drawingml/2006/main">
+              <a:graphicData uri="http://schemas.openxmlformats.org/drawingml/2006/picture">
+                <pic:pic xmlns:pic="http://schemas.openxmlformats.org/drawingml/2006/picture">
+                  <pic:nvPicPr>
+                    <pic:cNvPr id="0" name="Picture 2"/>
+                    <pic:cNvPicPr>
+                      <a:picLocks noChangeAspect="1" noChangeArrowheads="1"/>
+                    </pic:cNvPicPr>
+                  </pic:nvPicPr>
+                  <pic:blipFill>
+                    <a:blip r:embed="rId11">
+                      <a:extLst>
+                        <a:ext uri="{28A0092B-C50C-407E-A947-70E740481C1C}">
+                          <a14:useLocalDpi xmlns:a14="http://schemas.microsoft.com/office/drawing/2010/main" val="0"/>
+                        </a:ext>
+                      </a:extLst>
+                    </a:blip>
+                    <a:srcRect/>
+                    <a:stretch>
+                      <a:fillRect/>
+                    </a:stretch>
+                  </pic:blipFill>
+                  <pic:spPr bwMode="auto">
+                    <a:xfrm>
+                      <a:off x="0" y="0"/>
+                      <a:ext cx="2114550" cy="962025"/>
+                    </a:xfrm>
+                    <a:prstGeom prst="rect">
+                      <a:avLst/>
+                    </a:prstGeom>
+                    <a:noFill/>
+                    <a:ln>
+                      <a:noFill/>
+                    </a:ln>
+                  </pic:spPr>
+                </pic:pic>
+              </a:graphicData>
+            </a:graphic>
+          </wp:inline>
+        </w:drawing>
+      </w:r>
+    </w:p>
+    <w:p>
+      <w:pPr>
+        <w:jc w:val="both"/>
+        <w:rPr>
+          <w:rFonts w:ascii="Arial" w:hAnsi="Arial" w:cs="Arial"/>
+          <w:b/>
+          <w:bCs/>
+          <w:sz w:val="24"/>
+          <w:szCs w:val="24"/>
+        </w:rPr>
+      </w:pPr>
+    </w:p>
+    <w:p>
+      <w:pPr>
+        <w:jc w:val="both"/>
+        <w:rPr>
+          <w:rFonts w:ascii="Arial" w:hAnsi="Arial" w:cs="Arial"/>
+          <w:b/>
+          <w:bCs/>
+          <w:sz w:val="24"/>
+          <w:szCs w:val="24"/>
+        </w:rPr>
+      </w:pPr>
+      <w:r>
+        <w:rPr>
+          <w:rFonts w:ascii="Arial" w:hAnsi="Arial" w:cs="Arial"/>
+          <w:b/>
+          <w:bCs/>
+          <w:sz w:val="24"/>
+          <w:szCs w:val="24"/>
+        </w:rPr>
         <w:t>PROCESO DE DESARROLLO DE SOFTWARE: MODELO DE MADUREZ DE CAPACIDADES INTEGRADO (CMMI)</w:t>
       </w:r>
     </w:p>
@@ -1633,7 +1815,7 @@
       </w:r>
     </w:p>
     <w:sectPr>
-      <w:footerReference w:type="default" r:id="rId10"/>
+      <w:footerReference w:type="default" r:id="rId12"/>
       <w:pgSz w:w="12240" w:h="15840"/>
       <w:pgMar w:top="1417" w:right="1701" w:bottom="1417" w:left="1701" w:header="708" w:footer="708" w:gutter="0"/>
       <w:cols w:space="708"/>

</xml_diff>

<commit_message>
Agregando tabla de analisis de riesgos
</commit_message>
<xml_diff>
--- a/planeacion proyecto.docx
+++ b/planeacion proyecto.docx
@@ -1177,6 +1177,9 @@
         </w:rPr>
       </w:pPr>
       <w:r>
+        <w:rPr>
+          <w:noProof/>
+        </w:rPr>
         <w:drawing>
           <wp:inline distT="0" distB="0" distL="0" distR="0" wp14:anchorId="4A2EA336" wp14:editId="5B7310EB">
             <wp:extent cx="4229100" cy="581025"/>
@@ -1251,6 +1254,9 @@
         </w:rPr>
       </w:pPr>
       <w:r>
+        <w:rPr>
+          <w:noProof/>
+        </w:rPr>
         <w:drawing>
           <wp:inline distT="0" distB="0" distL="0" distR="0" wp14:anchorId="21591591" wp14:editId="0873AC8E">
             <wp:extent cx="2114550" cy="962025"/>
@@ -1813,6 +1819,1071 @@
         </w:rPr>
         <w:t xml:space="preserve">Errores de comportamiento o desempeño. </w:t>
       </w:r>
+    </w:p>
+    <w:p>
+      <w:pPr>
+        <w:jc w:val="both"/>
+        <w:rPr>
+          <w:rFonts w:ascii="Arial" w:hAnsi="Arial" w:cs="Arial"/>
+          <w:sz w:val="24"/>
+          <w:szCs w:val="24"/>
+        </w:rPr>
+      </w:pPr>
+    </w:p>
+    <w:p>
+      <w:pPr>
+        <w:jc w:val="both"/>
+        <w:rPr>
+          <w:rFonts w:ascii="Arial" w:hAnsi="Arial" w:cs="Arial"/>
+          <w:sz w:val="24"/>
+          <w:szCs w:val="24"/>
+        </w:rPr>
+      </w:pPr>
+    </w:p>
+    <w:p>
+      <w:pPr>
+        <w:jc w:val="both"/>
+        <w:rPr>
+          <w:rFonts w:ascii="Arial" w:hAnsi="Arial" w:cs="Arial"/>
+          <w:b/>
+          <w:bCs/>
+          <w:sz w:val="24"/>
+          <w:szCs w:val="24"/>
+        </w:rPr>
+      </w:pPr>
+      <w:r>
+        <w:rPr>
+          <w:rFonts w:ascii="Arial" w:hAnsi="Arial" w:cs="Arial"/>
+          <w:b/>
+          <w:bCs/>
+          <w:sz w:val="24"/>
+          <w:szCs w:val="24"/>
+        </w:rPr>
+        <w:t>ANÁLISIS DE RIESGO</w:t>
+      </w:r>
+    </w:p>
+    <w:p>
+      <w:pPr>
+        <w:jc w:val="both"/>
+        <w:rPr>
+          <w:rFonts w:ascii="Arial" w:hAnsi="Arial" w:cs="Arial"/>
+          <w:b/>
+          <w:bCs/>
+          <w:sz w:val="24"/>
+          <w:szCs w:val="24"/>
+        </w:rPr>
+      </w:pPr>
+    </w:p>
+    <w:tbl>
+      <w:tblPr>
+        <w:tblStyle w:val="Tablanormal4"/>
+        <w:tblW w:w="9351" w:type="dxa"/>
+        <w:tblLook w:val="04A0" w:firstRow="1" w:lastRow="0" w:firstColumn="1" w:lastColumn="0" w:noHBand="0" w:noVBand="1"/>
+      </w:tblPr>
+      <w:tblGrid>
+        <w:gridCol w:w="1897"/>
+        <w:gridCol w:w="3764"/>
+        <w:gridCol w:w="1989"/>
+        <w:gridCol w:w="1701"/>
+      </w:tblGrid>
+      <w:tr>
+        <w:trPr>
+          <w:cnfStyle w:val="100000000000" w:firstRow="1" w:lastRow="0" w:firstColumn="0" w:lastColumn="0" w:oddVBand="0" w:evenVBand="0" w:oddHBand="0" w:evenHBand="0" w:firstRowFirstColumn="0" w:firstRowLastColumn="0" w:lastRowFirstColumn="0" w:lastRowLastColumn="0"/>
+        </w:trPr>
+        <w:tc>
+          <w:tcPr>
+            <w:cnfStyle w:val="001000000000" w:firstRow="0" w:lastRow="0" w:firstColumn="1" w:lastColumn="0" w:oddVBand="0" w:evenVBand="0" w:oddHBand="0" w:evenHBand="0" w:firstRowFirstColumn="0" w:firstRowLastColumn="0" w:lastRowFirstColumn="0" w:lastRowLastColumn="0"/>
+            <w:tcW w:w="1897" w:type="dxa"/>
+            <w:shd w:val="clear" w:color="auto" w:fill="B4C6E7" w:themeFill="accent1" w:themeFillTint="66"/>
+          </w:tcPr>
+          <w:p>
+            <w:pPr>
+              <w:jc w:val="center"/>
+              <w:rPr>
+                <w:rFonts w:ascii="Arial" w:hAnsi="Arial" w:cs="Arial"/>
+                <w:sz w:val="24"/>
+                <w:szCs w:val="24"/>
+              </w:rPr>
+            </w:pPr>
+            <w:r>
+              <w:rPr>
+                <w:rFonts w:ascii="Arial" w:hAnsi="Arial" w:cs="Arial"/>
+                <w:sz w:val="24"/>
+                <w:szCs w:val="24"/>
+              </w:rPr>
+              <w:t>Tipo de Riesgo</w:t>
+            </w:r>
+          </w:p>
+        </w:tc>
+        <w:tc>
+          <w:tcPr>
+            <w:tcW w:w="3764" w:type="dxa"/>
+            <w:shd w:val="clear" w:color="auto" w:fill="B4C6E7" w:themeFill="accent1" w:themeFillTint="66"/>
+          </w:tcPr>
+          <w:p>
+            <w:pPr>
+              <w:jc w:val="center"/>
+              <w:cnfStyle w:val="100000000000" w:firstRow="1" w:lastRow="0" w:firstColumn="0" w:lastColumn="0" w:oddVBand="0" w:evenVBand="0" w:oddHBand="0" w:evenHBand="0" w:firstRowFirstColumn="0" w:firstRowLastColumn="0" w:lastRowFirstColumn="0" w:lastRowLastColumn="0"/>
+              <w:rPr>
+                <w:rFonts w:ascii="Arial" w:hAnsi="Arial" w:cs="Arial"/>
+                <w:sz w:val="24"/>
+                <w:szCs w:val="24"/>
+              </w:rPr>
+            </w:pPr>
+            <w:r>
+              <w:rPr>
+                <w:rFonts w:ascii="Arial" w:hAnsi="Arial" w:cs="Arial"/>
+                <w:sz w:val="24"/>
+                <w:szCs w:val="24"/>
+              </w:rPr>
+              <w:t>Descripción</w:t>
+            </w:r>
+          </w:p>
+        </w:tc>
+        <w:tc>
+          <w:tcPr>
+            <w:tcW w:w="1989" w:type="dxa"/>
+            <w:shd w:val="clear" w:color="auto" w:fill="B4C6E7" w:themeFill="accent1" w:themeFillTint="66"/>
+          </w:tcPr>
+          <w:p>
+            <w:pPr>
+              <w:jc w:val="center"/>
+              <w:cnfStyle w:val="100000000000" w:firstRow="1" w:lastRow="0" w:firstColumn="0" w:lastColumn="0" w:oddVBand="0" w:evenVBand="0" w:oddHBand="0" w:evenHBand="0" w:firstRowFirstColumn="0" w:firstRowLastColumn="0" w:lastRowFirstColumn="0" w:lastRowLastColumn="0"/>
+              <w:rPr>
+                <w:rFonts w:ascii="Arial" w:hAnsi="Arial" w:cs="Arial"/>
+                <w:sz w:val="24"/>
+                <w:szCs w:val="24"/>
+              </w:rPr>
+            </w:pPr>
+            <w:r>
+              <w:rPr>
+                <w:rFonts w:ascii="Arial" w:hAnsi="Arial" w:cs="Arial"/>
+                <w:sz w:val="24"/>
+                <w:szCs w:val="24"/>
+              </w:rPr>
+              <w:t>Probabilidad</w:t>
+            </w:r>
+          </w:p>
+        </w:tc>
+        <w:tc>
+          <w:tcPr>
+            <w:tcW w:w="1701" w:type="dxa"/>
+            <w:shd w:val="clear" w:color="auto" w:fill="B4C6E7" w:themeFill="accent1" w:themeFillTint="66"/>
+          </w:tcPr>
+          <w:p>
+            <w:pPr>
+              <w:jc w:val="center"/>
+              <w:cnfStyle w:val="100000000000" w:firstRow="1" w:lastRow="0" w:firstColumn="0" w:lastColumn="0" w:oddVBand="0" w:evenVBand="0" w:oddHBand="0" w:evenHBand="0" w:firstRowFirstColumn="0" w:firstRowLastColumn="0" w:lastRowFirstColumn="0" w:lastRowLastColumn="0"/>
+              <w:rPr>
+                <w:rFonts w:ascii="Arial" w:hAnsi="Arial" w:cs="Arial"/>
+                <w:sz w:val="24"/>
+                <w:szCs w:val="24"/>
+              </w:rPr>
+            </w:pPr>
+            <w:r>
+              <w:rPr>
+                <w:rFonts w:ascii="Arial" w:hAnsi="Arial" w:cs="Arial"/>
+                <w:sz w:val="24"/>
+                <w:szCs w:val="24"/>
+              </w:rPr>
+              <w:t>Efecto</w:t>
+            </w:r>
+          </w:p>
+        </w:tc>
+      </w:tr>
+      <w:tr>
+        <w:trPr>
+          <w:cnfStyle w:val="000000100000" w:firstRow="0" w:lastRow="0" w:firstColumn="0" w:lastColumn="0" w:oddVBand="0" w:evenVBand="0" w:oddHBand="1" w:evenHBand="0" w:firstRowFirstColumn="0" w:firstRowLastColumn="0" w:lastRowFirstColumn="0" w:lastRowLastColumn="0"/>
+        </w:trPr>
+        <w:tc>
+          <w:tcPr>
+            <w:cnfStyle w:val="001000000000" w:firstRow="0" w:lastRow="0" w:firstColumn="1" w:lastColumn="0" w:oddVBand="0" w:evenVBand="0" w:oddHBand="0" w:evenHBand="0" w:firstRowFirstColumn="0" w:firstRowLastColumn="0" w:lastRowFirstColumn="0" w:lastRowLastColumn="0"/>
+            <w:tcW w:w="1897" w:type="dxa"/>
+          </w:tcPr>
+          <w:p>
+            <w:pPr>
+              <w:jc w:val="center"/>
+              <w:rPr>
+                <w:rFonts w:ascii="Arial" w:hAnsi="Arial" w:cs="Arial"/>
+                <w:sz w:val="24"/>
+                <w:szCs w:val="24"/>
+              </w:rPr>
+            </w:pPr>
+          </w:p>
+          <w:p>
+            <w:pPr>
+              <w:jc w:val="center"/>
+              <w:rPr>
+                <w:rFonts w:ascii="Arial" w:hAnsi="Arial" w:cs="Arial"/>
+                <w:b w:val="0"/>
+                <w:bCs w:val="0"/>
+                <w:sz w:val="24"/>
+                <w:szCs w:val="24"/>
+              </w:rPr>
+            </w:pPr>
+            <w:r>
+              <w:rPr>
+                <w:rFonts w:ascii="Arial" w:hAnsi="Arial" w:cs="Arial"/>
+                <w:b w:val="0"/>
+                <w:bCs w:val="0"/>
+                <w:sz w:val="24"/>
+                <w:szCs w:val="24"/>
+              </w:rPr>
+              <w:t>Tecnológico</w:t>
+            </w:r>
+          </w:p>
+        </w:tc>
+        <w:tc>
+          <w:tcPr>
+            <w:tcW w:w="3764" w:type="dxa"/>
+          </w:tcPr>
+          <w:p>
+            <w:pPr>
+              <w:pStyle w:val="Prrafodelista"/>
+              <w:numPr>
+                <w:ilvl w:val="0"/>
+                <w:numId w:val="6"/>
+              </w:numPr>
+              <w:jc w:val="both"/>
+              <w:cnfStyle w:val="000000100000" w:firstRow="0" w:lastRow="0" w:firstColumn="0" w:lastColumn="0" w:oddVBand="0" w:evenVBand="0" w:oddHBand="1" w:evenHBand="0" w:firstRowFirstColumn="0" w:firstRowLastColumn="0" w:lastRowFirstColumn="0" w:lastRowLastColumn="0"/>
+              <w:rPr>
+                <w:rFonts w:ascii="Arial" w:hAnsi="Arial" w:cs="Arial"/>
+                <w:sz w:val="24"/>
+                <w:szCs w:val="24"/>
+              </w:rPr>
+            </w:pPr>
+            <w:r>
+              <w:rPr>
+                <w:rFonts w:ascii="Arial" w:hAnsi="Arial" w:cs="Arial"/>
+                <w:sz w:val="24"/>
+                <w:szCs w:val="24"/>
+              </w:rPr>
+              <w:t xml:space="preserve">La base de datos usada para la plataforma no puede procesar tantas búsquedas cómo se había planificado. </w:t>
+            </w:r>
+          </w:p>
+        </w:tc>
+        <w:tc>
+          <w:tcPr>
+            <w:tcW w:w="1989" w:type="dxa"/>
+            <w:shd w:val="clear" w:color="auto" w:fill="70AD47" w:themeFill="accent6"/>
+          </w:tcPr>
+          <w:p>
+            <w:pPr>
+              <w:jc w:val="center"/>
+              <w:cnfStyle w:val="000000100000" w:firstRow="0" w:lastRow="0" w:firstColumn="0" w:lastColumn="0" w:oddVBand="0" w:evenVBand="0" w:oddHBand="1" w:evenHBand="0" w:firstRowFirstColumn="0" w:firstRowLastColumn="0" w:lastRowFirstColumn="0" w:lastRowLastColumn="0"/>
+              <w:rPr>
+                <w:rFonts w:ascii="Arial" w:hAnsi="Arial" w:cs="Arial"/>
+                <w:sz w:val="24"/>
+                <w:szCs w:val="24"/>
+              </w:rPr>
+            </w:pPr>
+          </w:p>
+          <w:p>
+            <w:pPr>
+              <w:jc w:val="center"/>
+              <w:cnfStyle w:val="000000100000" w:firstRow="0" w:lastRow="0" w:firstColumn="0" w:lastColumn="0" w:oddVBand="0" w:evenVBand="0" w:oddHBand="1" w:evenHBand="0" w:firstRowFirstColumn="0" w:firstRowLastColumn="0" w:lastRowFirstColumn="0" w:lastRowLastColumn="0"/>
+              <w:rPr>
+                <w:rFonts w:ascii="Arial" w:hAnsi="Arial" w:cs="Arial"/>
+                <w:sz w:val="24"/>
+                <w:szCs w:val="24"/>
+              </w:rPr>
+            </w:pPr>
+            <w:r>
+              <w:rPr>
+                <w:rFonts w:ascii="Arial" w:hAnsi="Arial" w:cs="Arial"/>
+                <w:sz w:val="24"/>
+                <w:szCs w:val="24"/>
+              </w:rPr>
+              <w:t>Baja</w:t>
+            </w:r>
+          </w:p>
+        </w:tc>
+        <w:tc>
+          <w:tcPr>
+            <w:tcW w:w="1701" w:type="dxa"/>
+          </w:tcPr>
+          <w:p>
+            <w:pPr>
+              <w:jc w:val="center"/>
+              <w:cnfStyle w:val="000000100000" w:firstRow="0" w:lastRow="0" w:firstColumn="0" w:lastColumn="0" w:oddVBand="0" w:evenVBand="0" w:oddHBand="1" w:evenHBand="0" w:firstRowFirstColumn="0" w:firstRowLastColumn="0" w:lastRowFirstColumn="0" w:lastRowLastColumn="0"/>
+              <w:rPr>
+                <w:rFonts w:ascii="Arial" w:hAnsi="Arial" w:cs="Arial"/>
+                <w:sz w:val="24"/>
+                <w:szCs w:val="24"/>
+              </w:rPr>
+            </w:pPr>
+          </w:p>
+          <w:p>
+            <w:pPr>
+              <w:jc w:val="center"/>
+              <w:cnfStyle w:val="000000100000" w:firstRow="0" w:lastRow="0" w:firstColumn="0" w:lastColumn="0" w:oddVBand="0" w:evenVBand="0" w:oddHBand="1" w:evenHBand="0" w:firstRowFirstColumn="0" w:firstRowLastColumn="0" w:lastRowFirstColumn="0" w:lastRowLastColumn="0"/>
+              <w:rPr>
+                <w:rFonts w:ascii="Arial" w:hAnsi="Arial" w:cs="Arial"/>
+                <w:sz w:val="24"/>
+                <w:szCs w:val="24"/>
+              </w:rPr>
+            </w:pPr>
+            <w:r>
+              <w:rPr>
+                <w:rFonts w:ascii="Arial" w:hAnsi="Arial" w:cs="Arial"/>
+                <w:sz w:val="24"/>
+                <w:szCs w:val="24"/>
+              </w:rPr>
+              <w:t>Tolerable</w:t>
+            </w:r>
+          </w:p>
+        </w:tc>
+      </w:tr>
+      <w:tr>
+        <w:tc>
+          <w:tcPr>
+            <w:cnfStyle w:val="001000000000" w:firstRow="0" w:lastRow="0" w:firstColumn="1" w:lastColumn="0" w:oddVBand="0" w:evenVBand="0" w:oddHBand="0" w:evenHBand="0" w:firstRowFirstColumn="0" w:firstRowLastColumn="0" w:lastRowFirstColumn="0" w:lastRowLastColumn="0"/>
+            <w:tcW w:w="1897" w:type="dxa"/>
+          </w:tcPr>
+          <w:p>
+            <w:pPr>
+              <w:jc w:val="center"/>
+              <w:rPr>
+                <w:rFonts w:ascii="Arial" w:hAnsi="Arial" w:cs="Arial"/>
+                <w:sz w:val="24"/>
+                <w:szCs w:val="24"/>
+              </w:rPr>
+            </w:pPr>
+          </w:p>
+          <w:p>
+            <w:pPr>
+              <w:jc w:val="center"/>
+              <w:rPr>
+                <w:rFonts w:ascii="Arial" w:hAnsi="Arial" w:cs="Arial"/>
+                <w:b w:val="0"/>
+                <w:bCs w:val="0"/>
+                <w:sz w:val="24"/>
+                <w:szCs w:val="24"/>
+              </w:rPr>
+            </w:pPr>
+            <w:r>
+              <w:rPr>
+                <w:rFonts w:ascii="Arial" w:hAnsi="Arial" w:cs="Arial"/>
+                <w:b w:val="0"/>
+                <w:bCs w:val="0"/>
+                <w:sz w:val="24"/>
+                <w:szCs w:val="24"/>
+              </w:rPr>
+              <w:t>Organización</w:t>
+            </w:r>
+          </w:p>
+        </w:tc>
+        <w:tc>
+          <w:tcPr>
+            <w:tcW w:w="3764" w:type="dxa"/>
+          </w:tcPr>
+          <w:p>
+            <w:pPr>
+              <w:pStyle w:val="Prrafodelista"/>
+              <w:numPr>
+                <w:ilvl w:val="0"/>
+                <w:numId w:val="6"/>
+              </w:numPr>
+              <w:jc w:val="both"/>
+              <w:cnfStyle w:val="000000000000" w:firstRow="0" w:lastRow="0" w:firstColumn="0" w:lastColumn="0" w:oddVBand="0" w:evenVBand="0" w:oddHBand="0" w:evenHBand="0" w:firstRowFirstColumn="0" w:firstRowLastColumn="0" w:lastRowFirstColumn="0" w:lastRowLastColumn="0"/>
+              <w:rPr>
+                <w:rFonts w:ascii="Arial" w:hAnsi="Arial" w:cs="Arial"/>
+                <w:sz w:val="24"/>
+                <w:szCs w:val="24"/>
+              </w:rPr>
+            </w:pPr>
+            <w:r>
+              <w:rPr>
+                <w:rFonts w:ascii="Arial" w:hAnsi="Arial" w:cs="Arial"/>
+                <w:sz w:val="24"/>
+                <w:szCs w:val="24"/>
+              </w:rPr>
+              <w:t xml:space="preserve">Los problemas financieros de la organización llevan a reducir el personal asignado al proyecto. </w:t>
+            </w:r>
+          </w:p>
+        </w:tc>
+        <w:tc>
+          <w:tcPr>
+            <w:tcW w:w="1989" w:type="dxa"/>
+            <w:shd w:val="clear" w:color="auto" w:fill="FFFF00"/>
+          </w:tcPr>
+          <w:p>
+            <w:pPr>
+              <w:jc w:val="center"/>
+              <w:cnfStyle w:val="000000000000" w:firstRow="0" w:lastRow="0" w:firstColumn="0" w:lastColumn="0" w:oddVBand="0" w:evenVBand="0" w:oddHBand="0" w:evenHBand="0" w:firstRowFirstColumn="0" w:firstRowLastColumn="0" w:lastRowFirstColumn="0" w:lastRowLastColumn="0"/>
+              <w:rPr>
+                <w:rFonts w:ascii="Arial" w:hAnsi="Arial" w:cs="Arial"/>
+                <w:sz w:val="24"/>
+                <w:szCs w:val="24"/>
+              </w:rPr>
+            </w:pPr>
+          </w:p>
+          <w:p>
+            <w:pPr>
+              <w:jc w:val="center"/>
+              <w:cnfStyle w:val="000000000000" w:firstRow="0" w:lastRow="0" w:firstColumn="0" w:lastColumn="0" w:oddVBand="0" w:evenVBand="0" w:oddHBand="0" w:evenHBand="0" w:firstRowFirstColumn="0" w:firstRowLastColumn="0" w:lastRowFirstColumn="0" w:lastRowLastColumn="0"/>
+              <w:rPr>
+                <w:rFonts w:ascii="Arial" w:hAnsi="Arial" w:cs="Arial"/>
+                <w:sz w:val="24"/>
+                <w:szCs w:val="24"/>
+              </w:rPr>
+            </w:pPr>
+            <w:r>
+              <w:rPr>
+                <w:rFonts w:ascii="Arial" w:hAnsi="Arial" w:cs="Arial"/>
+                <w:sz w:val="24"/>
+                <w:szCs w:val="24"/>
+              </w:rPr>
+              <w:t>Mediana</w:t>
+            </w:r>
+          </w:p>
+        </w:tc>
+        <w:tc>
+          <w:tcPr>
+            <w:tcW w:w="1701" w:type="dxa"/>
+          </w:tcPr>
+          <w:p>
+            <w:pPr>
+              <w:jc w:val="center"/>
+              <w:cnfStyle w:val="000000000000" w:firstRow="0" w:lastRow="0" w:firstColumn="0" w:lastColumn="0" w:oddVBand="0" w:evenVBand="0" w:oddHBand="0" w:evenHBand="0" w:firstRowFirstColumn="0" w:firstRowLastColumn="0" w:lastRowFirstColumn="0" w:lastRowLastColumn="0"/>
+              <w:rPr>
+                <w:rFonts w:ascii="Arial" w:hAnsi="Arial" w:cs="Arial"/>
+                <w:sz w:val="24"/>
+                <w:szCs w:val="24"/>
+              </w:rPr>
+            </w:pPr>
+          </w:p>
+          <w:p>
+            <w:pPr>
+              <w:jc w:val="center"/>
+              <w:cnfStyle w:val="000000000000" w:firstRow="0" w:lastRow="0" w:firstColumn="0" w:lastColumn="0" w:oddVBand="0" w:evenVBand="0" w:oddHBand="0" w:evenHBand="0" w:firstRowFirstColumn="0" w:firstRowLastColumn="0" w:lastRowFirstColumn="0" w:lastRowLastColumn="0"/>
+              <w:rPr>
+                <w:rFonts w:ascii="Arial" w:hAnsi="Arial" w:cs="Arial"/>
+                <w:sz w:val="24"/>
+                <w:szCs w:val="24"/>
+              </w:rPr>
+            </w:pPr>
+            <w:r>
+              <w:rPr>
+                <w:rFonts w:ascii="Arial" w:hAnsi="Arial" w:cs="Arial"/>
+                <w:sz w:val="24"/>
+                <w:szCs w:val="24"/>
+              </w:rPr>
+              <w:t>Tolerable</w:t>
+            </w:r>
+          </w:p>
+        </w:tc>
+      </w:tr>
+      <w:tr>
+        <w:trPr>
+          <w:cnfStyle w:val="000000100000" w:firstRow="0" w:lastRow="0" w:firstColumn="0" w:lastColumn="0" w:oddVBand="0" w:evenVBand="0" w:oddHBand="1" w:evenHBand="0" w:firstRowFirstColumn="0" w:firstRowLastColumn="0" w:lastRowFirstColumn="0" w:lastRowLastColumn="0"/>
+        </w:trPr>
+        <w:tc>
+          <w:tcPr>
+            <w:cnfStyle w:val="001000000000" w:firstRow="0" w:lastRow="0" w:firstColumn="1" w:lastColumn="0" w:oddVBand="0" w:evenVBand="0" w:oddHBand="0" w:evenHBand="0" w:firstRowFirstColumn="0" w:firstRowLastColumn="0" w:lastRowFirstColumn="0" w:lastRowLastColumn="0"/>
+            <w:tcW w:w="1897" w:type="dxa"/>
+          </w:tcPr>
+          <w:p>
+            <w:pPr>
+              <w:jc w:val="center"/>
+              <w:rPr>
+                <w:rFonts w:ascii="Arial" w:hAnsi="Arial" w:cs="Arial"/>
+                <w:sz w:val="24"/>
+                <w:szCs w:val="24"/>
+              </w:rPr>
+            </w:pPr>
+          </w:p>
+          <w:p>
+            <w:pPr>
+              <w:jc w:val="center"/>
+              <w:rPr>
+                <w:rFonts w:ascii="Arial" w:hAnsi="Arial" w:cs="Arial"/>
+                <w:b w:val="0"/>
+                <w:bCs w:val="0"/>
+                <w:sz w:val="24"/>
+                <w:szCs w:val="24"/>
+              </w:rPr>
+            </w:pPr>
+            <w:r>
+              <w:rPr>
+                <w:rFonts w:ascii="Arial" w:hAnsi="Arial" w:cs="Arial"/>
+                <w:b w:val="0"/>
+                <w:bCs w:val="0"/>
+                <w:sz w:val="24"/>
+                <w:szCs w:val="24"/>
+              </w:rPr>
+              <w:t>Técnicos</w:t>
+            </w:r>
+          </w:p>
+        </w:tc>
+        <w:tc>
+          <w:tcPr>
+            <w:tcW w:w="3764" w:type="dxa"/>
+          </w:tcPr>
+          <w:p>
+            <w:pPr>
+              <w:pStyle w:val="Prrafodelista"/>
+              <w:numPr>
+                <w:ilvl w:val="0"/>
+                <w:numId w:val="6"/>
+              </w:numPr>
+              <w:jc w:val="both"/>
+              <w:cnfStyle w:val="000000100000" w:firstRow="0" w:lastRow="0" w:firstColumn="0" w:lastColumn="0" w:oddVBand="0" w:evenVBand="0" w:oddHBand="1" w:evenHBand="0" w:firstRowFirstColumn="0" w:firstRowLastColumn="0" w:lastRowFirstColumn="0" w:lastRowLastColumn="0"/>
+              <w:rPr>
+                <w:rFonts w:ascii="Arial" w:hAnsi="Arial" w:cs="Arial"/>
+                <w:sz w:val="24"/>
+                <w:szCs w:val="24"/>
+              </w:rPr>
+            </w:pPr>
+            <w:r>
+              <w:rPr>
+                <w:rFonts w:ascii="Arial" w:hAnsi="Arial" w:cs="Arial"/>
+                <w:sz w:val="24"/>
+                <w:szCs w:val="24"/>
+              </w:rPr>
+              <w:t xml:space="preserve">No todo el personal conoce el lenguaje JAVA con el Framework Spring </w:t>
+            </w:r>
+            <w:proofErr w:type="spellStart"/>
+            <w:r>
+              <w:rPr>
+                <w:rFonts w:ascii="Arial" w:hAnsi="Arial" w:cs="Arial"/>
+                <w:sz w:val="24"/>
+                <w:szCs w:val="24"/>
+              </w:rPr>
+              <w:t>Boot</w:t>
+            </w:r>
+            <w:proofErr w:type="spellEnd"/>
+            <w:r>
+              <w:rPr>
+                <w:rFonts w:ascii="Arial" w:hAnsi="Arial" w:cs="Arial"/>
+                <w:sz w:val="24"/>
+                <w:szCs w:val="24"/>
+              </w:rPr>
+              <w:t xml:space="preserve">. </w:t>
+            </w:r>
+          </w:p>
+        </w:tc>
+        <w:tc>
+          <w:tcPr>
+            <w:tcW w:w="1989" w:type="dxa"/>
+            <w:shd w:val="clear" w:color="auto" w:fill="C00000"/>
+          </w:tcPr>
+          <w:p>
+            <w:pPr>
+              <w:jc w:val="center"/>
+              <w:cnfStyle w:val="000000100000" w:firstRow="0" w:lastRow="0" w:firstColumn="0" w:lastColumn="0" w:oddVBand="0" w:evenVBand="0" w:oddHBand="1" w:evenHBand="0" w:firstRowFirstColumn="0" w:firstRowLastColumn="0" w:lastRowFirstColumn="0" w:lastRowLastColumn="0"/>
+              <w:rPr>
+                <w:rFonts w:ascii="Arial" w:hAnsi="Arial" w:cs="Arial"/>
+                <w:color w:val="0D0D0D" w:themeColor="text1" w:themeTint="F2"/>
+                <w:sz w:val="24"/>
+                <w:szCs w:val="24"/>
+              </w:rPr>
+            </w:pPr>
+          </w:p>
+          <w:p>
+            <w:pPr>
+              <w:jc w:val="center"/>
+              <w:cnfStyle w:val="000000100000" w:firstRow="0" w:lastRow="0" w:firstColumn="0" w:lastColumn="0" w:oddVBand="0" w:evenVBand="0" w:oddHBand="1" w:evenHBand="0" w:firstRowFirstColumn="0" w:firstRowLastColumn="0" w:lastRowFirstColumn="0" w:lastRowLastColumn="0"/>
+              <w:rPr>
+                <w:rFonts w:ascii="Arial" w:hAnsi="Arial" w:cs="Arial"/>
+                <w:color w:val="0D0D0D" w:themeColor="text1" w:themeTint="F2"/>
+                <w:sz w:val="24"/>
+                <w:szCs w:val="24"/>
+              </w:rPr>
+            </w:pPr>
+            <w:r>
+              <w:rPr>
+                <w:rFonts w:ascii="Arial" w:hAnsi="Arial" w:cs="Arial"/>
+                <w:color w:val="0D0D0D" w:themeColor="text1" w:themeTint="F2"/>
+                <w:sz w:val="24"/>
+                <w:szCs w:val="24"/>
+              </w:rPr>
+              <w:t>Alta</w:t>
+            </w:r>
+          </w:p>
+        </w:tc>
+        <w:tc>
+          <w:tcPr>
+            <w:tcW w:w="1701" w:type="dxa"/>
+          </w:tcPr>
+          <w:p>
+            <w:pPr>
+              <w:jc w:val="center"/>
+              <w:cnfStyle w:val="000000100000" w:firstRow="0" w:lastRow="0" w:firstColumn="0" w:lastColumn="0" w:oddVBand="0" w:evenVBand="0" w:oddHBand="1" w:evenHBand="0" w:firstRowFirstColumn="0" w:firstRowLastColumn="0" w:lastRowFirstColumn="0" w:lastRowLastColumn="0"/>
+              <w:rPr>
+                <w:rFonts w:ascii="Arial" w:hAnsi="Arial" w:cs="Arial"/>
+                <w:sz w:val="24"/>
+                <w:szCs w:val="24"/>
+              </w:rPr>
+            </w:pPr>
+          </w:p>
+          <w:p>
+            <w:pPr>
+              <w:jc w:val="center"/>
+              <w:cnfStyle w:val="000000100000" w:firstRow="0" w:lastRow="0" w:firstColumn="0" w:lastColumn="0" w:oddVBand="0" w:evenVBand="0" w:oddHBand="1" w:evenHBand="0" w:firstRowFirstColumn="0" w:firstRowLastColumn="0" w:lastRowFirstColumn="0" w:lastRowLastColumn="0"/>
+              <w:rPr>
+                <w:rFonts w:ascii="Arial" w:hAnsi="Arial" w:cs="Arial"/>
+                <w:sz w:val="24"/>
+                <w:szCs w:val="24"/>
+              </w:rPr>
+            </w:pPr>
+            <w:r>
+              <w:rPr>
+                <w:rFonts w:ascii="Arial" w:hAnsi="Arial" w:cs="Arial"/>
+                <w:sz w:val="24"/>
+                <w:szCs w:val="24"/>
+              </w:rPr>
+              <w:t>Seria</w:t>
+            </w:r>
+          </w:p>
+        </w:tc>
+      </w:tr>
+      <w:tr>
+        <w:tc>
+          <w:tcPr>
+            <w:cnfStyle w:val="001000000000" w:firstRow="0" w:lastRow="0" w:firstColumn="1" w:lastColumn="0" w:oddVBand="0" w:evenVBand="0" w:oddHBand="0" w:evenHBand="0" w:firstRowFirstColumn="0" w:firstRowLastColumn="0" w:lastRowFirstColumn="0" w:lastRowLastColumn="0"/>
+            <w:tcW w:w="1897" w:type="dxa"/>
+          </w:tcPr>
+          <w:p>
+            <w:pPr>
+              <w:jc w:val="center"/>
+              <w:rPr>
+                <w:rFonts w:ascii="Arial" w:hAnsi="Arial" w:cs="Arial"/>
+                <w:sz w:val="24"/>
+                <w:szCs w:val="24"/>
+              </w:rPr>
+            </w:pPr>
+          </w:p>
+          <w:p>
+            <w:pPr>
+              <w:jc w:val="center"/>
+              <w:rPr>
+                <w:rFonts w:ascii="Arial" w:hAnsi="Arial" w:cs="Arial"/>
+                <w:sz w:val="24"/>
+                <w:szCs w:val="24"/>
+              </w:rPr>
+            </w:pPr>
+          </w:p>
+          <w:p>
+            <w:pPr>
+              <w:jc w:val="center"/>
+              <w:rPr>
+                <w:rFonts w:ascii="Arial" w:hAnsi="Arial" w:cs="Arial"/>
+                <w:b w:val="0"/>
+                <w:bCs w:val="0"/>
+                <w:sz w:val="24"/>
+                <w:szCs w:val="24"/>
+              </w:rPr>
+            </w:pPr>
+            <w:r>
+              <w:rPr>
+                <w:rFonts w:ascii="Arial" w:hAnsi="Arial" w:cs="Arial"/>
+                <w:b w:val="0"/>
+                <w:bCs w:val="0"/>
+                <w:sz w:val="24"/>
+                <w:szCs w:val="24"/>
+              </w:rPr>
+              <w:t>Requerimientos</w:t>
+            </w:r>
+          </w:p>
+        </w:tc>
+        <w:tc>
+          <w:tcPr>
+            <w:tcW w:w="3764" w:type="dxa"/>
+          </w:tcPr>
+          <w:p>
+            <w:pPr>
+              <w:pStyle w:val="Prrafodelista"/>
+              <w:numPr>
+                <w:ilvl w:val="0"/>
+                <w:numId w:val="6"/>
+              </w:numPr>
+              <w:jc w:val="both"/>
+              <w:cnfStyle w:val="000000000000" w:firstRow="0" w:lastRow="0" w:firstColumn="0" w:lastColumn="0" w:oddVBand="0" w:evenVBand="0" w:oddHBand="0" w:evenHBand="0" w:firstRowFirstColumn="0" w:firstRowLastColumn="0" w:lastRowFirstColumn="0" w:lastRowLastColumn="0"/>
+              <w:rPr>
+                <w:rFonts w:ascii="Arial" w:hAnsi="Arial" w:cs="Arial"/>
+                <w:sz w:val="24"/>
+                <w:szCs w:val="24"/>
+              </w:rPr>
+            </w:pPr>
+            <w:r>
+              <w:rPr>
+                <w:rFonts w:ascii="Arial" w:hAnsi="Arial" w:cs="Arial"/>
+                <w:sz w:val="24"/>
+                <w:szCs w:val="24"/>
+              </w:rPr>
+              <w:t xml:space="preserve">Los cambios en los requerimientos obligan hacer cambios en el diseño de la plataforma. </w:t>
+            </w:r>
+          </w:p>
+          <w:p>
+            <w:pPr>
+              <w:pStyle w:val="Prrafodelista"/>
+              <w:numPr>
+                <w:ilvl w:val="0"/>
+                <w:numId w:val="6"/>
+              </w:numPr>
+              <w:jc w:val="both"/>
+              <w:cnfStyle w:val="000000000000" w:firstRow="0" w:lastRow="0" w:firstColumn="0" w:lastColumn="0" w:oddVBand="0" w:evenVBand="0" w:oddHBand="0" w:evenHBand="0" w:firstRowFirstColumn="0" w:firstRowLastColumn="0" w:lastRowFirstColumn="0" w:lastRowLastColumn="0"/>
+              <w:rPr>
+                <w:rFonts w:ascii="Arial" w:hAnsi="Arial" w:cs="Arial"/>
+                <w:sz w:val="24"/>
+                <w:szCs w:val="24"/>
+              </w:rPr>
+            </w:pPr>
+            <w:r>
+              <w:rPr>
+                <w:rFonts w:ascii="Arial" w:hAnsi="Arial" w:cs="Arial"/>
+                <w:sz w:val="24"/>
+                <w:szCs w:val="24"/>
+              </w:rPr>
+              <w:t xml:space="preserve">Algunos requerimientos no son cómo el cliente propuso. </w:t>
+            </w:r>
+          </w:p>
+        </w:tc>
+        <w:tc>
+          <w:tcPr>
+            <w:tcW w:w="1989" w:type="dxa"/>
+            <w:shd w:val="clear" w:color="auto" w:fill="C00000"/>
+          </w:tcPr>
+          <w:p>
+            <w:pPr>
+              <w:jc w:val="center"/>
+              <w:cnfStyle w:val="000000000000" w:firstRow="0" w:lastRow="0" w:firstColumn="0" w:lastColumn="0" w:oddVBand="0" w:evenVBand="0" w:oddHBand="0" w:evenHBand="0" w:firstRowFirstColumn="0" w:firstRowLastColumn="0" w:lastRowFirstColumn="0" w:lastRowLastColumn="0"/>
+              <w:rPr>
+                <w:rFonts w:ascii="Arial" w:hAnsi="Arial" w:cs="Arial"/>
+                <w:color w:val="0D0D0D" w:themeColor="text1" w:themeTint="F2"/>
+                <w:sz w:val="24"/>
+                <w:szCs w:val="24"/>
+              </w:rPr>
+            </w:pPr>
+          </w:p>
+          <w:p>
+            <w:pPr>
+              <w:jc w:val="center"/>
+              <w:cnfStyle w:val="000000000000" w:firstRow="0" w:lastRow="0" w:firstColumn="0" w:lastColumn="0" w:oddVBand="0" w:evenVBand="0" w:oddHBand="0" w:evenHBand="0" w:firstRowFirstColumn="0" w:firstRowLastColumn="0" w:lastRowFirstColumn="0" w:lastRowLastColumn="0"/>
+              <w:rPr>
+                <w:rFonts w:ascii="Arial" w:hAnsi="Arial" w:cs="Arial"/>
+                <w:color w:val="0D0D0D" w:themeColor="text1" w:themeTint="F2"/>
+                <w:sz w:val="24"/>
+                <w:szCs w:val="24"/>
+              </w:rPr>
+            </w:pPr>
+          </w:p>
+          <w:p>
+            <w:pPr>
+              <w:jc w:val="center"/>
+              <w:cnfStyle w:val="000000000000" w:firstRow="0" w:lastRow="0" w:firstColumn="0" w:lastColumn="0" w:oddVBand="0" w:evenVBand="0" w:oddHBand="0" w:evenHBand="0" w:firstRowFirstColumn="0" w:firstRowLastColumn="0" w:lastRowFirstColumn="0" w:lastRowLastColumn="0"/>
+              <w:rPr>
+                <w:rFonts w:ascii="Arial" w:hAnsi="Arial" w:cs="Arial"/>
+                <w:color w:val="0D0D0D" w:themeColor="text1" w:themeTint="F2"/>
+                <w:sz w:val="24"/>
+                <w:szCs w:val="24"/>
+              </w:rPr>
+            </w:pPr>
+          </w:p>
+          <w:p>
+            <w:pPr>
+              <w:jc w:val="center"/>
+              <w:cnfStyle w:val="000000000000" w:firstRow="0" w:lastRow="0" w:firstColumn="0" w:lastColumn="0" w:oddVBand="0" w:evenVBand="0" w:oddHBand="0" w:evenHBand="0" w:firstRowFirstColumn="0" w:firstRowLastColumn="0" w:lastRowFirstColumn="0" w:lastRowLastColumn="0"/>
+              <w:rPr>
+                <w:rFonts w:ascii="Arial" w:hAnsi="Arial" w:cs="Arial"/>
+                <w:color w:val="0D0D0D" w:themeColor="text1" w:themeTint="F2"/>
+                <w:sz w:val="24"/>
+                <w:szCs w:val="24"/>
+              </w:rPr>
+            </w:pPr>
+            <w:r>
+              <w:rPr>
+                <w:rFonts w:ascii="Arial" w:hAnsi="Arial" w:cs="Arial"/>
+                <w:color w:val="0D0D0D" w:themeColor="text1" w:themeTint="F2"/>
+                <w:sz w:val="24"/>
+                <w:szCs w:val="24"/>
+              </w:rPr>
+              <w:t>Alta</w:t>
+            </w:r>
+          </w:p>
+        </w:tc>
+        <w:tc>
+          <w:tcPr>
+            <w:tcW w:w="1701" w:type="dxa"/>
+          </w:tcPr>
+          <w:p>
+            <w:pPr>
+              <w:jc w:val="center"/>
+              <w:cnfStyle w:val="000000000000" w:firstRow="0" w:lastRow="0" w:firstColumn="0" w:lastColumn="0" w:oddVBand="0" w:evenVBand="0" w:oddHBand="0" w:evenHBand="0" w:firstRowFirstColumn="0" w:firstRowLastColumn="0" w:lastRowFirstColumn="0" w:lastRowLastColumn="0"/>
+              <w:rPr>
+                <w:rFonts w:ascii="Arial" w:hAnsi="Arial" w:cs="Arial"/>
+                <w:sz w:val="24"/>
+                <w:szCs w:val="24"/>
+              </w:rPr>
+            </w:pPr>
+          </w:p>
+          <w:p>
+            <w:pPr>
+              <w:jc w:val="center"/>
+              <w:cnfStyle w:val="000000000000" w:firstRow="0" w:lastRow="0" w:firstColumn="0" w:lastColumn="0" w:oddVBand="0" w:evenVBand="0" w:oddHBand="0" w:evenHBand="0" w:firstRowFirstColumn="0" w:firstRowLastColumn="0" w:lastRowFirstColumn="0" w:lastRowLastColumn="0"/>
+              <w:rPr>
+                <w:rFonts w:ascii="Arial" w:hAnsi="Arial" w:cs="Arial"/>
+                <w:sz w:val="24"/>
+                <w:szCs w:val="24"/>
+              </w:rPr>
+            </w:pPr>
+          </w:p>
+          <w:p>
+            <w:pPr>
+              <w:jc w:val="center"/>
+              <w:cnfStyle w:val="000000000000" w:firstRow="0" w:lastRow="0" w:firstColumn="0" w:lastColumn="0" w:oddVBand="0" w:evenVBand="0" w:oddHBand="0" w:evenHBand="0" w:firstRowFirstColumn="0" w:firstRowLastColumn="0" w:lastRowFirstColumn="0" w:lastRowLastColumn="0"/>
+              <w:rPr>
+                <w:rFonts w:ascii="Arial" w:hAnsi="Arial" w:cs="Arial"/>
+                <w:sz w:val="24"/>
+                <w:szCs w:val="24"/>
+              </w:rPr>
+            </w:pPr>
+          </w:p>
+          <w:p>
+            <w:pPr>
+              <w:jc w:val="center"/>
+              <w:cnfStyle w:val="000000000000" w:firstRow="0" w:lastRow="0" w:firstColumn="0" w:lastColumn="0" w:oddVBand="0" w:evenVBand="0" w:oddHBand="0" w:evenHBand="0" w:firstRowFirstColumn="0" w:firstRowLastColumn="0" w:lastRowFirstColumn="0" w:lastRowLastColumn="0"/>
+              <w:rPr>
+                <w:rFonts w:ascii="Arial" w:hAnsi="Arial" w:cs="Arial"/>
+                <w:sz w:val="24"/>
+                <w:szCs w:val="24"/>
+              </w:rPr>
+            </w:pPr>
+            <w:r>
+              <w:rPr>
+                <w:rFonts w:ascii="Arial" w:hAnsi="Arial" w:cs="Arial"/>
+                <w:sz w:val="24"/>
+                <w:szCs w:val="24"/>
+              </w:rPr>
+              <w:t>Catastrófica</w:t>
+            </w:r>
+          </w:p>
+        </w:tc>
+      </w:tr>
+      <w:tr>
+        <w:trPr>
+          <w:cnfStyle w:val="000000100000" w:firstRow="0" w:lastRow="0" w:firstColumn="0" w:lastColumn="0" w:oddVBand="0" w:evenVBand="0" w:oddHBand="1" w:evenHBand="0" w:firstRowFirstColumn="0" w:firstRowLastColumn="0" w:lastRowFirstColumn="0" w:lastRowLastColumn="0"/>
+        </w:trPr>
+        <w:tc>
+          <w:tcPr>
+            <w:cnfStyle w:val="001000000000" w:firstRow="0" w:lastRow="0" w:firstColumn="1" w:lastColumn="0" w:oddVBand="0" w:evenVBand="0" w:oddHBand="0" w:evenHBand="0" w:firstRowFirstColumn="0" w:firstRowLastColumn="0" w:lastRowFirstColumn="0" w:lastRowLastColumn="0"/>
+            <w:tcW w:w="1897" w:type="dxa"/>
+          </w:tcPr>
+          <w:p>
+            <w:pPr>
+              <w:jc w:val="center"/>
+              <w:rPr>
+                <w:rFonts w:ascii="Arial" w:hAnsi="Arial" w:cs="Arial"/>
+                <w:sz w:val="24"/>
+                <w:szCs w:val="24"/>
+              </w:rPr>
+            </w:pPr>
+          </w:p>
+          <w:p>
+            <w:pPr>
+              <w:jc w:val="center"/>
+              <w:rPr>
+                <w:rFonts w:ascii="Arial" w:hAnsi="Arial" w:cs="Arial"/>
+                <w:sz w:val="24"/>
+                <w:szCs w:val="24"/>
+              </w:rPr>
+            </w:pPr>
+          </w:p>
+          <w:p>
+            <w:pPr>
+              <w:jc w:val="center"/>
+              <w:rPr>
+                <w:rFonts w:ascii="Arial" w:hAnsi="Arial" w:cs="Arial"/>
+                <w:b w:val="0"/>
+                <w:bCs w:val="0"/>
+                <w:sz w:val="24"/>
+                <w:szCs w:val="24"/>
+              </w:rPr>
+            </w:pPr>
+            <w:r>
+              <w:rPr>
+                <w:rFonts w:ascii="Arial" w:hAnsi="Arial" w:cs="Arial"/>
+                <w:b w:val="0"/>
+                <w:bCs w:val="0"/>
+                <w:sz w:val="24"/>
+                <w:szCs w:val="24"/>
+              </w:rPr>
+              <w:t>Estimación</w:t>
+            </w:r>
+          </w:p>
+        </w:tc>
+        <w:tc>
+          <w:tcPr>
+            <w:tcW w:w="3764" w:type="dxa"/>
+          </w:tcPr>
+          <w:p>
+            <w:pPr>
+              <w:pStyle w:val="Prrafodelista"/>
+              <w:numPr>
+                <w:ilvl w:val="0"/>
+                <w:numId w:val="6"/>
+              </w:numPr>
+              <w:jc w:val="both"/>
+              <w:cnfStyle w:val="000000100000" w:firstRow="0" w:lastRow="0" w:firstColumn="0" w:lastColumn="0" w:oddVBand="0" w:evenVBand="0" w:oddHBand="1" w:evenHBand="0" w:firstRowFirstColumn="0" w:firstRowLastColumn="0" w:lastRowFirstColumn="0" w:lastRowLastColumn="0"/>
+              <w:rPr>
+                <w:rFonts w:ascii="Arial" w:hAnsi="Arial" w:cs="Arial"/>
+                <w:sz w:val="24"/>
+                <w:szCs w:val="24"/>
+              </w:rPr>
+            </w:pPr>
+            <w:r>
+              <w:rPr>
+                <w:rFonts w:ascii="Arial" w:hAnsi="Arial" w:cs="Arial"/>
+                <w:sz w:val="24"/>
+                <w:szCs w:val="24"/>
+              </w:rPr>
+              <w:t xml:space="preserve">El tiempo de pruebas de software no se estimo adecuadamente. </w:t>
+            </w:r>
+          </w:p>
+          <w:p>
+            <w:pPr>
+              <w:pStyle w:val="Prrafodelista"/>
+              <w:numPr>
+                <w:ilvl w:val="0"/>
+                <w:numId w:val="6"/>
+              </w:numPr>
+              <w:jc w:val="both"/>
+              <w:cnfStyle w:val="000000100000" w:firstRow="0" w:lastRow="0" w:firstColumn="0" w:lastColumn="0" w:oddVBand="0" w:evenVBand="0" w:oddHBand="1" w:evenHBand="0" w:firstRowFirstColumn="0" w:firstRowLastColumn="0" w:lastRowFirstColumn="0" w:lastRowLastColumn="0"/>
+              <w:rPr>
+                <w:rFonts w:ascii="Arial" w:hAnsi="Arial" w:cs="Arial"/>
+                <w:sz w:val="24"/>
+                <w:szCs w:val="24"/>
+              </w:rPr>
+            </w:pPr>
+            <w:r>
+              <w:rPr>
+                <w:rFonts w:ascii="Arial" w:hAnsi="Arial" w:cs="Arial"/>
+                <w:sz w:val="24"/>
+                <w:szCs w:val="24"/>
+              </w:rPr>
+              <w:t xml:space="preserve">El costo del personal no se considero adecuadamente. </w:t>
+            </w:r>
+          </w:p>
+        </w:tc>
+        <w:tc>
+          <w:tcPr>
+            <w:tcW w:w="1989" w:type="dxa"/>
+            <w:shd w:val="clear" w:color="auto" w:fill="C00000"/>
+          </w:tcPr>
+          <w:p>
+            <w:pPr>
+              <w:jc w:val="center"/>
+              <w:cnfStyle w:val="000000100000" w:firstRow="0" w:lastRow="0" w:firstColumn="0" w:lastColumn="0" w:oddVBand="0" w:evenVBand="0" w:oddHBand="1" w:evenHBand="0" w:firstRowFirstColumn="0" w:firstRowLastColumn="0" w:lastRowFirstColumn="0" w:lastRowLastColumn="0"/>
+              <w:rPr>
+                <w:rFonts w:ascii="Arial" w:hAnsi="Arial" w:cs="Arial"/>
+                <w:color w:val="0D0D0D" w:themeColor="text1" w:themeTint="F2"/>
+                <w:sz w:val="24"/>
+                <w:szCs w:val="24"/>
+              </w:rPr>
+            </w:pPr>
+          </w:p>
+          <w:p>
+            <w:pPr>
+              <w:jc w:val="center"/>
+              <w:cnfStyle w:val="000000100000" w:firstRow="0" w:lastRow="0" w:firstColumn="0" w:lastColumn="0" w:oddVBand="0" w:evenVBand="0" w:oddHBand="1" w:evenHBand="0" w:firstRowFirstColumn="0" w:firstRowLastColumn="0" w:lastRowFirstColumn="0" w:lastRowLastColumn="0"/>
+              <w:rPr>
+                <w:rFonts w:ascii="Arial" w:hAnsi="Arial" w:cs="Arial"/>
+                <w:color w:val="0D0D0D" w:themeColor="text1" w:themeTint="F2"/>
+                <w:sz w:val="24"/>
+                <w:szCs w:val="24"/>
+              </w:rPr>
+            </w:pPr>
+          </w:p>
+          <w:p>
+            <w:pPr>
+              <w:jc w:val="center"/>
+              <w:cnfStyle w:val="000000100000" w:firstRow="0" w:lastRow="0" w:firstColumn="0" w:lastColumn="0" w:oddVBand="0" w:evenVBand="0" w:oddHBand="1" w:evenHBand="0" w:firstRowFirstColumn="0" w:firstRowLastColumn="0" w:lastRowFirstColumn="0" w:lastRowLastColumn="0"/>
+              <w:rPr>
+                <w:rFonts w:ascii="Arial" w:hAnsi="Arial" w:cs="Arial"/>
+                <w:color w:val="0D0D0D" w:themeColor="text1" w:themeTint="F2"/>
+                <w:sz w:val="24"/>
+                <w:szCs w:val="24"/>
+              </w:rPr>
+            </w:pPr>
+            <w:r>
+              <w:rPr>
+                <w:rFonts w:ascii="Arial" w:hAnsi="Arial" w:cs="Arial"/>
+                <w:color w:val="0D0D0D" w:themeColor="text1" w:themeTint="F2"/>
+                <w:sz w:val="24"/>
+                <w:szCs w:val="24"/>
+              </w:rPr>
+              <w:t>Alta</w:t>
+            </w:r>
+          </w:p>
+        </w:tc>
+        <w:tc>
+          <w:tcPr>
+            <w:tcW w:w="1701" w:type="dxa"/>
+          </w:tcPr>
+          <w:p>
+            <w:pPr>
+              <w:jc w:val="center"/>
+              <w:cnfStyle w:val="000000100000" w:firstRow="0" w:lastRow="0" w:firstColumn="0" w:lastColumn="0" w:oddVBand="0" w:evenVBand="0" w:oddHBand="1" w:evenHBand="0" w:firstRowFirstColumn="0" w:firstRowLastColumn="0" w:lastRowFirstColumn="0" w:lastRowLastColumn="0"/>
+              <w:rPr>
+                <w:rFonts w:ascii="Arial" w:hAnsi="Arial" w:cs="Arial"/>
+                <w:sz w:val="24"/>
+                <w:szCs w:val="24"/>
+              </w:rPr>
+            </w:pPr>
+          </w:p>
+          <w:p>
+            <w:pPr>
+              <w:jc w:val="center"/>
+              <w:cnfStyle w:val="000000100000" w:firstRow="0" w:lastRow="0" w:firstColumn="0" w:lastColumn="0" w:oddVBand="0" w:evenVBand="0" w:oddHBand="1" w:evenHBand="0" w:firstRowFirstColumn="0" w:firstRowLastColumn="0" w:lastRowFirstColumn="0" w:lastRowLastColumn="0"/>
+              <w:rPr>
+                <w:rFonts w:ascii="Arial" w:hAnsi="Arial" w:cs="Arial"/>
+                <w:sz w:val="24"/>
+                <w:szCs w:val="24"/>
+              </w:rPr>
+            </w:pPr>
+          </w:p>
+          <w:p>
+            <w:pPr>
+              <w:jc w:val="center"/>
+              <w:cnfStyle w:val="000000100000" w:firstRow="0" w:lastRow="0" w:firstColumn="0" w:lastColumn="0" w:oddVBand="0" w:evenVBand="0" w:oddHBand="1" w:evenHBand="0" w:firstRowFirstColumn="0" w:firstRowLastColumn="0" w:lastRowFirstColumn="0" w:lastRowLastColumn="0"/>
+              <w:rPr>
+                <w:rFonts w:ascii="Arial" w:hAnsi="Arial" w:cs="Arial"/>
+                <w:sz w:val="24"/>
+                <w:szCs w:val="24"/>
+              </w:rPr>
+            </w:pPr>
+            <w:r>
+              <w:rPr>
+                <w:rFonts w:ascii="Arial" w:hAnsi="Arial" w:cs="Arial"/>
+                <w:sz w:val="24"/>
+                <w:szCs w:val="24"/>
+              </w:rPr>
+              <w:t>Seria</w:t>
+            </w:r>
+          </w:p>
+        </w:tc>
+      </w:tr>
+    </w:tbl>
+    <w:p>
+      <w:pPr>
+        <w:jc w:val="both"/>
+        <w:rPr>
+          <w:rFonts w:ascii="Arial" w:hAnsi="Arial" w:cs="Arial"/>
+          <w:sz w:val="24"/>
+          <w:szCs w:val="24"/>
+        </w:rPr>
+      </w:pPr>
+    </w:p>
+    <w:p>
+      <w:pPr>
+        <w:jc w:val="both"/>
+        <w:rPr>
+          <w:rFonts w:ascii="Arial" w:hAnsi="Arial" w:cs="Arial"/>
+          <w:sz w:val="24"/>
+          <w:szCs w:val="24"/>
+        </w:rPr>
+      </w:pPr>
     </w:p>
     <w:sectPr>
       <w:footerReference w:type="default" r:id="rId12"/>
@@ -2128,6 +3199,119 @@
     </w:lvl>
   </w:abstractNum>
   <w:abstractNum w:abstractNumId="2" w15:restartNumberingAfterBreak="0">
+    <w:nsid w:val="1AC77E99"/>
+    <w:multiLevelType w:val="hybridMultilevel"/>
+    <w:tmpl w:val="2140DA18"/>
+    <w:lvl w:ilvl="0" w:tplc="080A000D">
+      <w:start w:val="1"/>
+      <w:numFmt w:val="bullet"/>
+      <w:lvlText w:val=""/>
+      <w:lvlJc w:val="left"/>
+      <w:pPr>
+        <w:ind w:left="720" w:hanging="360"/>
+      </w:pPr>
+      <w:rPr>
+        <w:rFonts w:ascii="Wingdings" w:hAnsi="Wingdings" w:hint="default"/>
+      </w:rPr>
+    </w:lvl>
+    <w:lvl w:ilvl="1" w:tplc="080A0003" w:tentative="1">
+      <w:start w:val="1"/>
+      <w:numFmt w:val="bullet"/>
+      <w:lvlText w:val="o"/>
+      <w:lvlJc w:val="left"/>
+      <w:pPr>
+        <w:ind w:left="1440" w:hanging="360"/>
+      </w:pPr>
+      <w:rPr>
+        <w:rFonts w:ascii="Courier New" w:hAnsi="Courier New" w:cs="Courier New" w:hint="default"/>
+      </w:rPr>
+    </w:lvl>
+    <w:lvl w:ilvl="2" w:tplc="080A0005" w:tentative="1">
+      <w:start w:val="1"/>
+      <w:numFmt w:val="bullet"/>
+      <w:lvlText w:val=""/>
+      <w:lvlJc w:val="left"/>
+      <w:pPr>
+        <w:ind w:left="2160" w:hanging="360"/>
+      </w:pPr>
+      <w:rPr>
+        <w:rFonts w:ascii="Wingdings" w:hAnsi="Wingdings" w:hint="default"/>
+      </w:rPr>
+    </w:lvl>
+    <w:lvl w:ilvl="3" w:tplc="080A0001" w:tentative="1">
+      <w:start w:val="1"/>
+      <w:numFmt w:val="bullet"/>
+      <w:lvlText w:val=""/>
+      <w:lvlJc w:val="left"/>
+      <w:pPr>
+        <w:ind w:left="2880" w:hanging="360"/>
+      </w:pPr>
+      <w:rPr>
+        <w:rFonts w:ascii="Symbol" w:hAnsi="Symbol" w:hint="default"/>
+      </w:rPr>
+    </w:lvl>
+    <w:lvl w:ilvl="4" w:tplc="080A0003" w:tentative="1">
+      <w:start w:val="1"/>
+      <w:numFmt w:val="bullet"/>
+      <w:lvlText w:val="o"/>
+      <w:lvlJc w:val="left"/>
+      <w:pPr>
+        <w:ind w:left="3600" w:hanging="360"/>
+      </w:pPr>
+      <w:rPr>
+        <w:rFonts w:ascii="Courier New" w:hAnsi="Courier New" w:cs="Courier New" w:hint="default"/>
+      </w:rPr>
+    </w:lvl>
+    <w:lvl w:ilvl="5" w:tplc="080A0005" w:tentative="1">
+      <w:start w:val="1"/>
+      <w:numFmt w:val="bullet"/>
+      <w:lvlText w:val=""/>
+      <w:lvlJc w:val="left"/>
+      <w:pPr>
+        <w:ind w:left="4320" w:hanging="360"/>
+      </w:pPr>
+      <w:rPr>
+        <w:rFonts w:ascii="Wingdings" w:hAnsi="Wingdings" w:hint="default"/>
+      </w:rPr>
+    </w:lvl>
+    <w:lvl w:ilvl="6" w:tplc="080A0001" w:tentative="1">
+      <w:start w:val="1"/>
+      <w:numFmt w:val="bullet"/>
+      <w:lvlText w:val=""/>
+      <w:lvlJc w:val="left"/>
+      <w:pPr>
+        <w:ind w:left="5040" w:hanging="360"/>
+      </w:pPr>
+      <w:rPr>
+        <w:rFonts w:ascii="Symbol" w:hAnsi="Symbol" w:hint="default"/>
+      </w:rPr>
+    </w:lvl>
+    <w:lvl w:ilvl="7" w:tplc="080A0003" w:tentative="1">
+      <w:start w:val="1"/>
+      <w:numFmt w:val="bullet"/>
+      <w:lvlText w:val="o"/>
+      <w:lvlJc w:val="left"/>
+      <w:pPr>
+        <w:ind w:left="5760" w:hanging="360"/>
+      </w:pPr>
+      <w:rPr>
+        <w:rFonts w:ascii="Courier New" w:hAnsi="Courier New" w:cs="Courier New" w:hint="default"/>
+      </w:rPr>
+    </w:lvl>
+    <w:lvl w:ilvl="8" w:tplc="080A0005" w:tentative="1">
+      <w:start w:val="1"/>
+      <w:numFmt w:val="bullet"/>
+      <w:lvlText w:val=""/>
+      <w:lvlJc w:val="left"/>
+      <w:pPr>
+        <w:ind w:left="6480" w:hanging="360"/>
+      </w:pPr>
+      <w:rPr>
+        <w:rFonts w:ascii="Wingdings" w:hAnsi="Wingdings" w:hint="default"/>
+      </w:rPr>
+    </w:lvl>
+  </w:abstractNum>
+  <w:abstractNum w:abstractNumId="3" w15:restartNumberingAfterBreak="0">
     <w:nsid w:val="3F8928B7"/>
     <w:multiLevelType w:val="hybridMultilevel"/>
     <w:tmpl w:val="94BEBF34"/>
@@ -2216,7 +3400,7 @@
       </w:pPr>
     </w:lvl>
   </w:abstractNum>
-  <w:abstractNum w:abstractNumId="3" w15:restartNumberingAfterBreak="0">
+  <w:abstractNum w:abstractNumId="4" w15:restartNumberingAfterBreak="0">
     <w:nsid w:val="706E68E1"/>
     <w:multiLevelType w:val="hybridMultilevel"/>
     <w:tmpl w:val="3BCA406A"/>
@@ -2307,7 +3491,7 @@
       </w:pPr>
     </w:lvl>
   </w:abstractNum>
-  <w:abstractNum w:abstractNumId="4" w15:restartNumberingAfterBreak="0">
+  <w:abstractNum w:abstractNumId="5" w15:restartNumberingAfterBreak="0">
     <w:nsid w:val="7C4A781D"/>
     <w:multiLevelType w:val="hybridMultilevel"/>
     <w:tmpl w:val="967C7D32"/>
@@ -2399,19 +3583,22 @@
     </w:lvl>
   </w:abstractNum>
   <w:num w:numId="1">
+    <w:abstractNumId w:val="4"/>
+  </w:num>
+  <w:num w:numId="2">
     <w:abstractNumId w:val="3"/>
   </w:num>
-  <w:num w:numId="2">
-    <w:abstractNumId w:val="2"/>
-  </w:num>
   <w:num w:numId="3">
-    <w:abstractNumId w:val="4"/>
+    <w:abstractNumId w:val="5"/>
   </w:num>
   <w:num w:numId="4">
     <w:abstractNumId w:val="0"/>
   </w:num>
   <w:num w:numId="5">
     <w:abstractNumId w:val="1"/>
+  </w:num>
+  <w:num w:numId="6">
+    <w:abstractNumId w:val="2"/>
   </w:num>
 </w:numbering>
 </file>
@@ -2930,6 +4117,150 @@
       <w:contextualSpacing/>
     </w:pPr>
   </w:style>
+  <w:style w:type="table" w:styleId="Tablaconcuadrcula">
+    <w:name w:val="Table Grid"/>
+    <w:basedOn w:val="Tablanormal"/>
+    <w:uiPriority w:val="39"/>
+    <w:rsid w:val="005164E2"/>
+    <w:pPr>
+      <w:spacing w:after="0" w:line="240" w:lineRule="auto"/>
+    </w:pPr>
+    <w:tblPr>
+      <w:tblBorders>
+        <w:top w:val="single" w:sz="4" w:space="0" w:color="auto"/>
+        <w:left w:val="single" w:sz="4" w:space="0" w:color="auto"/>
+        <w:bottom w:val="single" w:sz="4" w:space="0" w:color="auto"/>
+        <w:right w:val="single" w:sz="4" w:space="0" w:color="auto"/>
+        <w:insideH w:val="single" w:sz="4" w:space="0" w:color="auto"/>
+        <w:insideV w:val="single" w:sz="4" w:space="0" w:color="auto"/>
+      </w:tblBorders>
+    </w:tblPr>
+  </w:style>
+  <w:style w:type="table" w:styleId="Tablaconcuadrcula4-nfasis6">
+    <w:name w:val="Grid Table 4 Accent 6"/>
+    <w:basedOn w:val="Tablanormal"/>
+    <w:uiPriority w:val="49"/>
+    <w:rsid w:val="005164E2"/>
+    <w:pPr>
+      <w:spacing w:after="0" w:line="240" w:lineRule="auto"/>
+    </w:pPr>
+    <w:tblPr>
+      <w:tblStyleRowBandSize w:val="1"/>
+      <w:tblStyleColBandSize w:val="1"/>
+      <w:tblBorders>
+        <w:top w:val="single" w:sz="4" w:space="0" w:color="A8D08D" w:themeColor="accent6" w:themeTint="99"/>
+        <w:left w:val="single" w:sz="4" w:space="0" w:color="A8D08D" w:themeColor="accent6" w:themeTint="99"/>
+        <w:bottom w:val="single" w:sz="4" w:space="0" w:color="A8D08D" w:themeColor="accent6" w:themeTint="99"/>
+        <w:right w:val="single" w:sz="4" w:space="0" w:color="A8D08D" w:themeColor="accent6" w:themeTint="99"/>
+        <w:insideH w:val="single" w:sz="4" w:space="0" w:color="A8D08D" w:themeColor="accent6" w:themeTint="99"/>
+        <w:insideV w:val="single" w:sz="4" w:space="0" w:color="A8D08D" w:themeColor="accent6" w:themeTint="99"/>
+      </w:tblBorders>
+    </w:tblPr>
+    <w:tblStylePr w:type="firstRow">
+      <w:rPr>
+        <w:b/>
+        <w:bCs/>
+        <w:color w:val="FFFFFF" w:themeColor="background1"/>
+      </w:rPr>
+      <w:tblPr/>
+      <w:tcPr>
+        <w:tcBorders>
+          <w:top w:val="single" w:sz="4" w:space="0" w:color="70AD47" w:themeColor="accent6"/>
+          <w:left w:val="single" w:sz="4" w:space="0" w:color="70AD47" w:themeColor="accent6"/>
+          <w:bottom w:val="single" w:sz="4" w:space="0" w:color="70AD47" w:themeColor="accent6"/>
+          <w:right w:val="single" w:sz="4" w:space="0" w:color="70AD47" w:themeColor="accent6"/>
+          <w:insideH w:val="nil"/>
+          <w:insideV w:val="nil"/>
+        </w:tcBorders>
+        <w:shd w:val="clear" w:color="auto" w:fill="70AD47" w:themeFill="accent6"/>
+      </w:tcPr>
+    </w:tblStylePr>
+    <w:tblStylePr w:type="lastRow">
+      <w:rPr>
+        <w:b/>
+        <w:bCs/>
+      </w:rPr>
+      <w:tblPr/>
+      <w:tcPr>
+        <w:tcBorders>
+          <w:top w:val="double" w:sz="4" w:space="0" w:color="70AD47" w:themeColor="accent6"/>
+        </w:tcBorders>
+      </w:tcPr>
+    </w:tblStylePr>
+    <w:tblStylePr w:type="firstCol">
+      <w:rPr>
+        <w:b/>
+        <w:bCs/>
+      </w:rPr>
+    </w:tblStylePr>
+    <w:tblStylePr w:type="lastCol">
+      <w:rPr>
+        <w:b/>
+        <w:bCs/>
+      </w:rPr>
+    </w:tblStylePr>
+    <w:tblStylePr w:type="band1Vert">
+      <w:tblPr/>
+      <w:tcPr>
+        <w:shd w:val="clear" w:color="auto" w:fill="E2EFD9" w:themeFill="accent6" w:themeFillTint="33"/>
+      </w:tcPr>
+    </w:tblStylePr>
+    <w:tblStylePr w:type="band1Horz">
+      <w:tblPr/>
+      <w:tcPr>
+        <w:shd w:val="clear" w:color="auto" w:fill="E2EFD9" w:themeFill="accent6" w:themeFillTint="33"/>
+      </w:tcPr>
+    </w:tblStylePr>
+  </w:style>
+  <w:style w:type="table" w:styleId="Tablanormal4">
+    <w:name w:val="Plain Table 4"/>
+    <w:basedOn w:val="Tablanormal"/>
+    <w:uiPriority w:val="44"/>
+    <w:rsid w:val="002B6A35"/>
+    <w:pPr>
+      <w:spacing w:after="0" w:line="240" w:lineRule="auto"/>
+    </w:pPr>
+    <w:tblPr>
+      <w:tblStyleRowBandSize w:val="1"/>
+      <w:tblStyleColBandSize w:val="1"/>
+    </w:tblPr>
+    <w:tblStylePr w:type="firstRow">
+      <w:rPr>
+        <w:b/>
+        <w:bCs/>
+      </w:rPr>
+    </w:tblStylePr>
+    <w:tblStylePr w:type="lastRow">
+      <w:rPr>
+        <w:b/>
+        <w:bCs/>
+      </w:rPr>
+    </w:tblStylePr>
+    <w:tblStylePr w:type="firstCol">
+      <w:rPr>
+        <w:b/>
+        <w:bCs/>
+      </w:rPr>
+    </w:tblStylePr>
+    <w:tblStylePr w:type="lastCol">
+      <w:rPr>
+        <w:b/>
+        <w:bCs/>
+      </w:rPr>
+    </w:tblStylePr>
+    <w:tblStylePr w:type="band1Vert">
+      <w:tblPr/>
+      <w:tcPr>
+        <w:shd w:val="clear" w:color="auto" w:fill="F2F2F2" w:themeFill="background1" w:themeFillShade="F2"/>
+      </w:tcPr>
+    </w:tblStylePr>
+    <w:tblStylePr w:type="band1Horz">
+      <w:tblPr/>
+      <w:tcPr>
+        <w:shd w:val="clear" w:color="auto" w:fill="F2F2F2" w:themeFill="background1" w:themeFillShade="F2"/>
+      </w:tcPr>
+    </w:tblStylePr>
+  </w:style>
 </w:styles>
 </file>
 

</xml_diff>